<commit_message>
Add introduce and descripton of fields
</commit_message>
<xml_diff>
--- a/SSIED Projekt.docx
+++ b/SSIED Projekt.docx
@@ -21,7 +21,6 @@
           <w:b/>
           <w:sz w:val="56"/>
           <w:szCs w:val="56"/>
-          <w:lang w:val="en-US"/>
         </w:rPr>
       </w:pPr>
       <w:r>
@@ -30,42 +29,37 @@
           <w:b/>
           <w:sz w:val="56"/>
           <w:szCs w:val="56"/>
-          <w:lang w:val="en-US"/>
-        </w:rPr>
-        <w:t xml:space="preserve">SSIED </w:t>
-      </w:r>
-      <w:proofErr w:type="spellStart"/>
-      <w:r>
-        <w:rPr>
-          <w:rFonts w:ascii="Arial" w:hAnsi="Arial" w:cs="Arial"/>
+        </w:rPr>
+        <w:t>SSIED Projekt</w:t>
+      </w:r>
+    </w:p>
+    <w:p>
+      <w:pPr>
+        <w:jc w:val="center"/>
+        <w:rPr>
+          <w:rFonts w:ascii="Arial" w:hAnsi="Arial" w:cs="Arial"/>
+          <w:sz w:val="56"/>
+          <w:szCs w:val="56"/>
+        </w:rPr>
+      </w:pPr>
+      <w:r>
+        <w:rPr>
+          <w:rFonts w:ascii="Arial" w:hAnsi="Arial" w:cs="Arial"/>
+          <w:sz w:val="56"/>
+          <w:szCs w:val="56"/>
+        </w:rPr>
+        <w:t>Pump it Up</w:t>
+      </w:r>
+    </w:p>
+    <w:p>
+      <w:pPr>
+        <w:jc w:val="center"/>
+        <w:rPr>
           <w:b/>
           <w:sz w:val="56"/>
           <w:szCs w:val="56"/>
-          <w:lang w:val="en-US"/>
-        </w:rPr>
-        <w:t>Projekt</w:t>
-      </w:r>
-      <w:proofErr w:type="spellEnd"/>
-    </w:p>
-    <w:p>
-      <w:pPr>
-        <w:jc w:val="center"/>
-        <w:rPr>
-          <w:rFonts w:ascii="Arial" w:hAnsi="Arial" w:cs="Arial"/>
-          <w:sz w:val="56"/>
-          <w:szCs w:val="56"/>
-          <w:lang w:val="en-US"/>
-        </w:rPr>
-      </w:pPr>
-      <w:r>
-        <w:rPr>
-          <w:rFonts w:ascii="Arial" w:hAnsi="Arial" w:cs="Arial"/>
-          <w:sz w:val="56"/>
-          <w:szCs w:val="56"/>
-          <w:lang w:val="en-US"/>
-        </w:rPr>
-        <w:t>Pump it Up</w:t>
-      </w:r>
+        </w:rPr>
+      </w:pPr>
     </w:p>
     <w:p>
       <w:pPr>
@@ -74,7 +68,6 @@
           <w:b/>
           <w:sz w:val="56"/>
           <w:szCs w:val="56"/>
-          <w:lang w:val="en-US"/>
         </w:rPr>
       </w:pPr>
     </w:p>
@@ -85,7 +78,6 @@
           <w:b/>
           <w:sz w:val="56"/>
           <w:szCs w:val="56"/>
-          <w:lang w:val="en-US"/>
         </w:rPr>
       </w:pPr>
     </w:p>
@@ -96,7 +88,6 @@
           <w:b/>
           <w:sz w:val="56"/>
           <w:szCs w:val="56"/>
-          <w:lang w:val="en-US"/>
         </w:rPr>
       </w:pPr>
     </w:p>
@@ -107,7 +98,6 @@
           <w:b/>
           <w:sz w:val="56"/>
           <w:szCs w:val="56"/>
-          <w:lang w:val="en-US"/>
         </w:rPr>
       </w:pPr>
     </w:p>
@@ -118,7 +108,6 @@
           <w:b/>
           <w:sz w:val="56"/>
           <w:szCs w:val="56"/>
-          <w:lang w:val="en-US"/>
         </w:rPr>
       </w:pPr>
     </w:p>
@@ -129,7 +118,6 @@
           <w:b/>
           <w:sz w:val="56"/>
           <w:szCs w:val="56"/>
-          <w:lang w:val="en-US"/>
         </w:rPr>
       </w:pPr>
     </w:p>
@@ -140,7 +128,6 @@
           <w:b/>
           <w:sz w:val="56"/>
           <w:szCs w:val="56"/>
-          <w:lang w:val="en-US"/>
         </w:rPr>
       </w:pPr>
     </w:p>
@@ -151,7 +138,6 @@
           <w:b/>
           <w:sz w:val="56"/>
           <w:szCs w:val="56"/>
-          <w:lang w:val="en-US"/>
         </w:rPr>
       </w:pPr>
     </w:p>
@@ -162,18 +148,6 @@
           <w:b/>
           <w:sz w:val="56"/>
           <w:szCs w:val="56"/>
-          <w:lang w:val="en-US"/>
-        </w:rPr>
-      </w:pPr>
-    </w:p>
-    <w:p>
-      <w:pPr>
-        <w:jc w:val="center"/>
-        <w:rPr>
-          <w:b/>
-          <w:sz w:val="56"/>
-          <w:szCs w:val="56"/>
-          <w:lang w:val="en-US"/>
         </w:rPr>
       </w:pPr>
     </w:p>
@@ -184,26 +158,15 @@
           <w:rFonts w:ascii="Arial" w:hAnsi="Arial" w:cs="Arial"/>
           <w:sz w:val="28"/>
           <w:szCs w:val="28"/>
-          <w:lang w:val="en-US"/>
-        </w:rPr>
-      </w:pPr>
-      <w:r>
-        <w:rPr>
-          <w:rFonts w:ascii="Arial" w:hAnsi="Arial" w:cs="Arial"/>
-          <w:sz w:val="28"/>
-          <w:szCs w:val="28"/>
-          <w:lang w:val="en-US"/>
-        </w:rPr>
-        <w:t>Ma</w:t>
-      </w:r>
-      <w:r>
-        <w:rPr>
-          <w:rFonts w:ascii="Arial" w:hAnsi="Arial" w:cs="Arial"/>
-          <w:sz w:val="28"/>
-          <w:szCs w:val="28"/>
-          <w:lang w:val="en-US"/>
-        </w:rPr>
-        <w:t>rtin Czakański</w:t>
+        </w:rPr>
+      </w:pPr>
+      <w:r>
+        <w:rPr>
+          <w:rFonts w:ascii="Arial" w:hAnsi="Arial" w:cs="Arial"/>
+          <w:sz w:val="28"/>
+          <w:szCs w:val="28"/>
+        </w:rPr>
+        <w:t>Martin Czakański</w:t>
       </w:r>
     </w:p>
     <w:p>
@@ -213,15 +176,13 @@
           <w:rFonts w:ascii="Arial" w:hAnsi="Arial" w:cs="Arial"/>
           <w:sz w:val="28"/>
           <w:szCs w:val="28"/>
-          <w:lang w:val="en-US"/>
-        </w:rPr>
-      </w:pPr>
-      <w:r>
-        <w:rPr>
-          <w:rFonts w:ascii="Arial" w:hAnsi="Arial" w:cs="Arial"/>
-          <w:sz w:val="28"/>
-          <w:szCs w:val="28"/>
-          <w:lang w:val="en-US"/>
+        </w:rPr>
+      </w:pPr>
+      <w:r>
+        <w:rPr>
+          <w:rFonts w:ascii="Arial" w:hAnsi="Arial" w:cs="Arial"/>
+          <w:sz w:val="28"/>
+          <w:szCs w:val="28"/>
         </w:rPr>
         <w:t>Adam Krawiec</w:t>
       </w:r>
@@ -385,13 +346,6 @@
           <w:sz w:val="28"/>
           <w:szCs w:val="28"/>
         </w:rPr>
-      </w:r>
-      <w:r>
-        <w:rPr>
-          <w:rFonts w:ascii="Arial" w:hAnsi="Arial" w:cs="Arial"/>
-          <w:sz w:val="28"/>
-          <w:szCs w:val="28"/>
-        </w:rPr>
         <w:fldChar w:fldCharType="separate"/>
       </w:r>
       <w:r>
@@ -567,15 +521,7 @@
           <w:sz w:val="28"/>
           <w:szCs w:val="28"/>
         </w:rPr>
-        <w:t>Porównanie zakresu cech między</w:t>
-      </w:r>
-      <w:r>
-        <w:rPr>
-          <w:rFonts w:ascii="Arial" w:hAnsi="Arial" w:cs="Arial"/>
-          <w:sz w:val="28"/>
-          <w:szCs w:val="28"/>
-        </w:rPr>
-        <w:t xml:space="preserve"> Danymi treningowymi a testowymi</w:t>
+        <w:t>Porównanie zakresu cech między Danymi treningowymi a testowymi</w:t>
       </w:r>
     </w:p>
     <w:p>
@@ -780,9 +726,217 @@
     </w:p>
     <w:p/>
     <w:p>
-      <w:r>
-        <w:t>//TODO – Opis celu projektu</w:t>
-      </w:r>
+      <w:pPr>
+        <w:ind w:firstLine="708"/>
+      </w:pPr>
+      <w:r>
+        <w:t>Dane zostały dostarczone przez Taarifa oraz Wodne Ministerstwo w Tanzani. Celem projektu jest przewidzenie</w:t>
+      </w:r>
+      <w:r>
+        <w:t xml:space="preserve"> stanu pomp wodnych na terenie kraju w Tanzani. Pompy wodne mogą być w jednym z trzech następujących stanów:</w:t>
+      </w:r>
+    </w:p>
+    <w:p>
+      <w:pPr>
+        <w:ind w:firstLine="708"/>
+      </w:pPr>
+    </w:p>
+    <w:p>
+      <w:pPr>
+        <w:pStyle w:val="ListParagraph"/>
+        <w:numPr>
+          <w:ilvl w:val="0"/>
+          <w:numId w:val="6"/>
+        </w:numPr>
+        <w:rPr>
+          <w:lang w:val="en-US"/>
+        </w:rPr>
+      </w:pPr>
+      <w:proofErr w:type="gramStart"/>
+      <w:r>
+        <w:rPr>
+          <w:lang w:val="en-US"/>
+        </w:rPr>
+        <w:t>Functional  -</w:t>
+      </w:r>
+      <w:proofErr w:type="gramEnd"/>
+      <w:r>
+        <w:rPr>
+          <w:lang w:val="en-US"/>
+        </w:rPr>
+        <w:t xml:space="preserve">  </w:t>
+      </w:r>
+      <w:proofErr w:type="spellStart"/>
+      <w:r>
+        <w:rPr>
+          <w:lang w:val="en-US"/>
+        </w:rPr>
+        <w:t>s</w:t>
+      </w:r>
+      <w:r>
+        <w:rPr>
+          <w:lang w:val="en-US"/>
+        </w:rPr>
+        <w:t>prawna</w:t>
+      </w:r>
+      <w:proofErr w:type="spellEnd"/>
+    </w:p>
+    <w:p>
+      <w:pPr>
+        <w:pStyle w:val="ListParagraph"/>
+        <w:numPr>
+          <w:ilvl w:val="0"/>
+          <w:numId w:val="6"/>
+        </w:numPr>
+      </w:pPr>
+      <w:r>
+        <w:t xml:space="preserve">Functional needs repair </w:t>
+      </w:r>
+      <w:r>
+        <w:t xml:space="preserve"> - </w:t>
+      </w:r>
+      <w:r>
+        <w:t xml:space="preserve"> </w:t>
+      </w:r>
+      <w:r>
+        <w:t>s</w:t>
+      </w:r>
+      <w:r>
+        <w:t>prawna ale wymaga na</w:t>
+      </w:r>
+      <w:r>
+        <w:t>prawy</w:t>
+      </w:r>
+    </w:p>
+    <w:p>
+      <w:pPr>
+        <w:pStyle w:val="ListParagraph"/>
+        <w:numPr>
+          <w:ilvl w:val="0"/>
+          <w:numId w:val="6"/>
+        </w:numPr>
+        <w:rPr>
+          <w:lang w:val="en-US"/>
+        </w:rPr>
+      </w:pPr>
+      <w:proofErr w:type="gramStart"/>
+      <w:r>
+        <w:rPr>
+          <w:lang w:val="en-US"/>
+        </w:rPr>
+        <w:t>Non Functional</w:t>
+      </w:r>
+      <w:proofErr w:type="gramEnd"/>
+      <w:r>
+        <w:rPr>
+          <w:lang w:val="en-US"/>
+        </w:rPr>
+        <w:t xml:space="preserve"> </w:t>
+      </w:r>
+      <w:r>
+        <w:rPr>
+          <w:lang w:val="en-US"/>
+        </w:rPr>
+        <w:t>-</w:t>
+      </w:r>
+      <w:r>
+        <w:rPr>
+          <w:lang w:val="en-US"/>
+        </w:rPr>
+        <w:t xml:space="preserve"> </w:t>
+      </w:r>
+      <w:proofErr w:type="spellStart"/>
+      <w:r>
+        <w:rPr>
+          <w:lang w:val="en-US"/>
+        </w:rPr>
+        <w:t>n</w:t>
+      </w:r>
+      <w:r>
+        <w:rPr>
+          <w:lang w:val="en-US"/>
+        </w:rPr>
+        <w:t>ie</w:t>
+      </w:r>
+      <w:proofErr w:type="spellEnd"/>
+      <w:r>
+        <w:rPr>
+          <w:lang w:val="en-US"/>
+        </w:rPr>
+        <w:t xml:space="preserve"> </w:t>
+      </w:r>
+      <w:proofErr w:type="spellStart"/>
+      <w:r>
+        <w:rPr>
+          <w:lang w:val="en-US"/>
+        </w:rPr>
+        <w:t>sprawna</w:t>
+      </w:r>
+      <w:proofErr w:type="spellEnd"/>
+    </w:p>
+    <w:p>
+      <w:pPr>
+        <w:pStyle w:val="ListParagraph"/>
+        <w:ind w:left="1428"/>
+        <w:rPr>
+          <w:lang w:val="en-US"/>
+        </w:rPr>
+      </w:pPr>
+    </w:p>
+    <w:p>
+      <w:pPr>
+        <w:pStyle w:val="ListParagraph"/>
+        <w:ind w:left="1428"/>
+        <w:rPr>
+          <w:lang w:val="en-US"/>
+        </w:rPr>
+      </w:pPr>
+    </w:p>
+    <w:p>
+      <w:pPr>
+        <w:ind w:firstLine="708"/>
+      </w:pPr>
+      <w:r>
+        <w:t>Projekt jest realizowany na potrzeby przedmiotu</w:t>
+      </w:r>
+      <w:r>
+        <w:t> Sieci Społeczne i Eksploracja Danych</w:t>
+      </w:r>
+      <w:r>
+        <w:t>.</w:t>
+      </w:r>
+      <w:r>
+        <w:br/>
+        <w:t>K</w:t>
+      </w:r>
+      <w:r>
+        <w:t>onkur</w:t>
+      </w:r>
+      <w:r>
+        <w:t xml:space="preserve">s jest darmowy i każdy może wziąć w nim udział. Dodatkowo za najlepsze rozwiązanie problemu nie ma żadnych </w:t>
+      </w:r>
+      <w:r>
+        <w:t xml:space="preserve">przewidzianych </w:t>
+      </w:r>
+      <w:r>
+        <w:t xml:space="preserve">nagród. </w:t>
+      </w:r>
+    </w:p>
+    <w:p>
+      <w:pPr>
+        <w:ind w:firstLine="708"/>
+      </w:pPr>
+      <w:r>
+        <w:t xml:space="preserve">Więcej informacji na temat konukrsy można znaleźć pod poniższym linkiem: </w:t>
+      </w:r>
+      <w:hyperlink r:id="rId6" w:history="1">
+        <w:r>
+          <w:rPr>
+            <w:rStyle w:val="Hyperlink"/>
+          </w:rPr>
+          <w:t>https://www.drivendata.org/competitions/7/pump-it-up-data-mining-the-water-table</w:t>
+        </w:r>
+      </w:hyperlink>
     </w:p>
     <w:p>
       <w:pPr>
@@ -821,6 +975,33 @@
     <w:p/>
     <w:p>
       <w:pPr>
+        <w:ind w:firstLine="708"/>
+      </w:pPr>
+      <w:r>
+        <w:t xml:space="preserve">W konkursie są udostepniane czterych pliku źródłowe w formacie .csv. Pliki </w:t>
+      </w:r>
+      <w:r>
+        <w:rPr>
+          <w:b/>
+        </w:rPr>
+        <w:t>SubmissionFormat.csv</w:t>
+      </w:r>
+      <w:r>
+        <w:t xml:space="preserve"> oraz </w:t>
+      </w:r>
+      <w:r>
+        <w:rPr>
+          <w:b/>
+        </w:rPr>
+        <w:t>Training set values.csv</w:t>
+      </w:r>
+      <w:r>
+        <w:t xml:space="preserve"> zawierają etykiety dla zbioru testowego oraz dla pliku do odesłania.</w:t>
+      </w:r>
+    </w:p>
+    <w:p/>
+    <w:p>
+      <w:pPr>
         <w:pStyle w:val="Heading1"/>
         <w:ind w:left="708"/>
         <w:rPr>
@@ -929,7 +1110,10 @@
         <w:t xml:space="preserve"> </w:t>
       </w:r>
       <w:r>
-        <w:t xml:space="preserve">Stan pompy wodnej możliwe wartości: </w:t>
+        <w:t>s</w:t>
+      </w:r>
+      <w:r>
+        <w:t xml:space="preserve">tan pompy wodnej możliwe wartości: </w:t>
       </w:r>
     </w:p>
     <w:p>
@@ -961,7 +1145,6 @@
           <w:lang w:val="en-US"/>
         </w:rPr>
       </w:pPr>
-      <w:proofErr w:type="spellStart"/>
       <w:proofErr w:type="gramStart"/>
       <w:r>
         <w:rPr>
@@ -969,7 +1152,6 @@
         </w:rPr>
         <w:t>non functional</w:t>
       </w:r>
-      <w:proofErr w:type="spellEnd"/>
       <w:proofErr w:type="gramEnd"/>
     </w:p>
     <w:p>
@@ -983,27 +1165,59 @@
           <w:lang w:val="en-US"/>
         </w:rPr>
       </w:pPr>
-      <w:proofErr w:type="spellStart"/>
-      <w:r>
-        <w:rPr>
-          <w:lang w:val="en-US"/>
-        </w:rPr>
-        <w:t>functional</w:t>
-      </w:r>
-      <w:proofErr w:type="spellEnd"/>
-      <w:r>
-        <w:rPr>
-          <w:lang w:val="en-US"/>
-        </w:rPr>
-        <w:t xml:space="preserve"> needs repair</w:t>
+      <w:r>
+        <w:rPr>
+          <w:lang w:val="en-US"/>
+        </w:rPr>
+        <w:t>functional needs repair</w:t>
+      </w:r>
+    </w:p>
+    <w:p>
+      <w:pPr>
+        <w:rPr>
+          <w:lang w:val="en-US"/>
+        </w:rPr>
+      </w:pPr>
+      <w:r>
+        <w:rPr>
+          <w:lang w:val="en-US"/>
+        </w:rPr>
+        <w:br w:type="page"/>
       </w:r>
     </w:p>
     <w:p>
       <w:pPr>
         <w:ind w:left="708"/>
-        <w:rPr>
-          <w:lang w:val="en-US"/>
-        </w:rPr>
+      </w:pPr>
+      <w:r>
+        <w:lastRenderedPageBreak/>
+        <w:t xml:space="preserve">Pliki </w:t>
+      </w:r>
+      <w:r>
+        <w:rPr>
+          <w:b/>
+        </w:rPr>
+        <w:t>Test set values.csv</w:t>
+      </w:r>
+      <w:r>
+        <w:t xml:space="preserve"> oraz </w:t>
+      </w:r>
+      <w:r>
+        <w:rPr>
+          <w:b/>
+        </w:rPr>
+        <w:t xml:space="preserve">Training set values.csv </w:t>
+      </w:r>
+      <w:r>
+        <w:t>zawierają dane testowe oraz dane do</w:t>
+      </w:r>
+      <w:r>
+        <w:t xml:space="preserve"> przeprowadzenia analizy.</w:t>
+      </w:r>
+    </w:p>
+    <w:p>
+      <w:pPr>
+        <w:ind w:left="708"/>
       </w:pPr>
     </w:p>
     <w:p>
@@ -1103,8 +1317,106 @@
         <w:rPr>
           <w:lang w:val="en-US"/>
         </w:rPr>
+        <w:t xml:space="preserve">– </w:t>
+      </w:r>
+      <w:proofErr w:type="spellStart"/>
+      <w:r>
+        <w:rPr>
+          <w:lang w:val="en-US"/>
+        </w:rPr>
+        <w:t>identyfikator</w:t>
+      </w:r>
+      <w:proofErr w:type="spellEnd"/>
+      <w:r>
+        <w:rPr>
+          <w:lang w:val="en-US"/>
+        </w:rPr>
+        <w:t xml:space="preserve"> </w:t>
+      </w:r>
+      <w:proofErr w:type="spellStart"/>
+      <w:r>
+        <w:rPr>
+          <w:lang w:val="en-US"/>
+        </w:rPr>
+        <w:t>pompy</w:t>
+      </w:r>
+      <w:proofErr w:type="spellEnd"/>
+      <w:r>
+        <w:rPr>
+          <w:lang w:val="en-US"/>
+        </w:rPr>
+        <w:t xml:space="preserve"> </w:t>
+      </w:r>
+      <w:proofErr w:type="spellStart"/>
+      <w:r>
+        <w:rPr>
+          <w:lang w:val="en-US"/>
+        </w:rPr>
+        <w:t>wodnej</w:t>
+      </w:r>
+      <w:proofErr w:type="spellEnd"/>
+    </w:p>
+    <w:p>
+      <w:pPr>
+        <w:pStyle w:val="ListParagraph"/>
+        <w:numPr>
+          <w:ilvl w:val="0"/>
+          <w:numId w:val="5"/>
+        </w:numPr>
+      </w:pPr>
+      <w:r>
+        <w:t>amount_tsh</w:t>
+      </w:r>
+      <w:r>
+        <w:t xml:space="preserve"> -</w:t>
+      </w:r>
+      <w:r>
+        <w:t xml:space="preserve"> </w:t>
+      </w:r>
+      <w:r>
+        <w:t>i</w:t>
+      </w:r>
+      <w:r>
+        <w:t>lośc dostępnej wody</w:t>
+      </w:r>
+    </w:p>
+    <w:p>
+      <w:pPr>
+        <w:pStyle w:val="ListParagraph"/>
+        <w:numPr>
+          <w:ilvl w:val="0"/>
+          <w:numId w:val="5"/>
+        </w:numPr>
+      </w:pPr>
+      <w:r>
+        <w:t>date_recorded</w:t>
+      </w:r>
+      <w:bookmarkStart w:id="0" w:name="_Hlk500799285"/>
+      <w:r>
+        <w:t xml:space="preserve"> </w:t>
+      </w:r>
+      <w:bookmarkEnd w:id="0"/>
+      <w:r>
+        <w:rPr>
+          <w:lang w:val="en-US"/>
+        </w:rPr>
         <w:t>-</w:t>
       </w:r>
+      <w:r>
+        <w:rPr>
+          <w:lang w:val="en-US"/>
+        </w:rPr>
+        <w:t xml:space="preserve"> </w:t>
+      </w:r>
+      <w:r>
+        <w:t>d</w:t>
+      </w:r>
+      <w:r>
+        <w:t>ata wprowadzenia da</w:t>
+      </w:r>
+      <w:r>
+        <w:t>nych</w:t>
+      </w:r>
     </w:p>
     <w:p>
       <w:pPr>
@@ -1117,14 +1429,12 @@
           <w:lang w:val="en-US"/>
         </w:rPr>
       </w:pPr>
-      <w:proofErr w:type="spellStart"/>
-      <w:r>
-        <w:rPr>
-          <w:lang w:val="en-US"/>
-        </w:rPr>
-        <w:t>amount_tsh</w:t>
-      </w:r>
-      <w:proofErr w:type="spellEnd"/>
+      <w:r>
+        <w:rPr>
+          <w:lang w:val="en-US"/>
+        </w:rPr>
+        <w:t>funder</w:t>
+      </w:r>
       <w:r>
         <w:rPr>
           <w:lang w:val="en-US"/>
@@ -1137,6 +1447,54 @@
         </w:rPr>
         <w:t>-</w:t>
       </w:r>
+      <w:r>
+        <w:rPr>
+          <w:lang w:val="en-US"/>
+        </w:rPr>
+        <w:t xml:space="preserve"> </w:t>
+      </w:r>
+      <w:r>
+        <w:rPr>
+          <w:lang w:val="en-US"/>
+        </w:rPr>
+        <w:t xml:space="preserve"> </w:t>
+      </w:r>
+      <w:proofErr w:type="spellStart"/>
+      <w:r>
+        <w:rPr>
+          <w:lang w:val="en-US"/>
+        </w:rPr>
+        <w:t>fundator</w:t>
+      </w:r>
+      <w:proofErr w:type="spellEnd"/>
+      <w:r>
+        <w:rPr>
+          <w:lang w:val="en-US"/>
+        </w:rPr>
+        <w:t xml:space="preserve"> </w:t>
+      </w:r>
+      <w:proofErr w:type="spellStart"/>
+      <w:r>
+        <w:rPr>
+          <w:lang w:val="en-US"/>
+        </w:rPr>
+        <w:t>pompy</w:t>
+      </w:r>
+      <w:proofErr w:type="spellEnd"/>
+      <w:r>
+        <w:rPr>
+          <w:lang w:val="en-US"/>
+        </w:rPr>
+        <w:t xml:space="preserve"> </w:t>
+      </w:r>
+      <w:proofErr w:type="spellStart"/>
+      <w:r>
+        <w:rPr>
+          <w:lang w:val="en-US"/>
+        </w:rPr>
+        <w:t>wodnej</w:t>
+      </w:r>
+      <w:proofErr w:type="spellEnd"/>
     </w:p>
     <w:p>
       <w:pPr>
@@ -1154,23 +1512,133 @@
         <w:rPr>
           <w:lang w:val="en-US"/>
         </w:rPr>
-        <w:t>date_recorded</w:t>
-      </w:r>
-      <w:bookmarkStart w:id="0" w:name="_Hlk500799285"/>
-      <w:proofErr w:type="spellEnd"/>
-      <w:r>
-        <w:rPr>
-          <w:lang w:val="en-US"/>
-        </w:rPr>
-        <w:t xml:space="preserve"> </w:t>
-      </w:r>
+        <w:t>gps_height</w:t>
+      </w:r>
+      <w:proofErr w:type="spellEnd"/>
+      <w:r>
+        <w:rPr>
+          <w:lang w:val="en-US"/>
+        </w:rPr>
+        <w:t xml:space="preserve"> -</w:t>
+      </w:r>
+      <w:r>
+        <w:rPr>
+          <w:lang w:val="en-US"/>
+        </w:rPr>
+        <w:t xml:space="preserve"> </w:t>
+      </w:r>
+      <w:proofErr w:type="spellStart"/>
+      <w:r>
+        <w:rPr>
+          <w:lang w:val="en-US"/>
+        </w:rPr>
+        <w:t>wysokość</w:t>
+      </w:r>
+      <w:proofErr w:type="spellEnd"/>
+      <w:r>
+        <w:rPr>
+          <w:lang w:val="en-US"/>
+        </w:rPr>
+        <w:t xml:space="preserve"> </w:t>
+      </w:r>
+      <w:proofErr w:type="spellStart"/>
+      <w:r>
+        <w:rPr>
+          <w:lang w:val="en-US"/>
+        </w:rPr>
+        <w:t>geograficzna</w:t>
+      </w:r>
+      <w:proofErr w:type="spellEnd"/>
+    </w:p>
+    <w:p>
+      <w:pPr>
+        <w:pStyle w:val="ListParagraph"/>
+        <w:numPr>
+          <w:ilvl w:val="0"/>
+          <w:numId w:val="5"/>
+        </w:numPr>
+      </w:pPr>
+      <w:r>
+        <w:t>installer</w:t>
+      </w:r>
+      <w:r>
+        <w:t xml:space="preserve"> </w:t>
+      </w:r>
+      <w:r>
+        <w:t xml:space="preserve">- </w:t>
+      </w:r>
+      <w:r>
+        <w:t xml:space="preserve"> </w:t>
+      </w:r>
+      <w:r>
+        <w:t>o</w:t>
+      </w:r>
+      <w:r>
+        <w:t>rganizacja</w:t>
+      </w:r>
+      <w:r>
+        <w:t xml:space="preserve"> odpowiedzialna za instalacje</w:t>
+      </w:r>
+    </w:p>
+    <w:p>
+      <w:pPr>
+        <w:pStyle w:val="ListParagraph"/>
+        <w:numPr>
+          <w:ilvl w:val="0"/>
+          <w:numId w:val="5"/>
+        </w:numPr>
+        <w:rPr>
+          <w:lang w:val="en-US"/>
+        </w:rPr>
+      </w:pPr>
+      <w:r>
+        <w:rPr>
+          <w:lang w:val="en-US"/>
+        </w:rPr>
+        <w:t>longitude</w:t>
+      </w:r>
+      <w:r>
+        <w:rPr>
+          <w:lang w:val="en-US"/>
+        </w:rPr>
+        <w:t xml:space="preserve"> </w:t>
+      </w:r>
+      <w:bookmarkStart w:id="1" w:name="_Hlk503195419"/>
       <w:r>
         <w:rPr>
           <w:lang w:val="en-US"/>
         </w:rPr>
         <w:t>-</w:t>
       </w:r>
-      <w:bookmarkEnd w:id="0"/>
+      <w:r>
+        <w:rPr>
+          <w:lang w:val="en-US"/>
+        </w:rPr>
+        <w:t xml:space="preserve"> </w:t>
+      </w:r>
+      <w:bookmarkEnd w:id="1"/>
+      <w:proofErr w:type="spellStart"/>
+      <w:r>
+        <w:rPr>
+          <w:lang w:val="en-US"/>
+        </w:rPr>
+        <w:t>długość</w:t>
+      </w:r>
+      <w:proofErr w:type="spellEnd"/>
+      <w:r>
+        <w:rPr>
+          <w:lang w:val="en-US"/>
+        </w:rPr>
+        <w:t xml:space="preserve"> </w:t>
+      </w:r>
+      <w:proofErr w:type="spellStart"/>
+      <w:r>
+        <w:rPr>
+          <w:lang w:val="en-US"/>
+        </w:rPr>
+        <w:t>geograficzna</w:t>
+      </w:r>
+      <w:proofErr w:type="spellEnd"/>
     </w:p>
     <w:p>
       <w:pPr>
@@ -1187,14 +1655,398 @@
         <w:rPr>
           <w:lang w:val="en-US"/>
         </w:rPr>
-        <w:t>funder</w:t>
-      </w:r>
+        <w:t>latitude</w:t>
+      </w:r>
+      <w:r>
+        <w:rPr>
+          <w:lang w:val="en-US"/>
+        </w:rPr>
+        <w:t xml:space="preserve"> </w:t>
+      </w:r>
+      <w:r>
+        <w:rPr>
+          <w:lang w:val="en-US"/>
+        </w:rPr>
+        <w:t>-</w:t>
+      </w:r>
+      <w:r>
+        <w:rPr>
+          <w:lang w:val="en-US"/>
+        </w:rPr>
+        <w:t xml:space="preserve"> </w:t>
+      </w:r>
+      <w:proofErr w:type="spellStart"/>
+      <w:r>
+        <w:rPr>
+          <w:lang w:val="en-US"/>
+        </w:rPr>
+        <w:t>szerokość</w:t>
+      </w:r>
+      <w:proofErr w:type="spellEnd"/>
+      <w:r>
+        <w:rPr>
+          <w:lang w:val="en-US"/>
+        </w:rPr>
+        <w:t xml:space="preserve"> </w:t>
+      </w:r>
+      <w:proofErr w:type="spellStart"/>
+      <w:r>
+        <w:rPr>
+          <w:lang w:val="en-US"/>
+        </w:rPr>
+        <w:t>geograficzna</w:t>
+      </w:r>
+      <w:proofErr w:type="spellEnd"/>
+    </w:p>
+    <w:p>
+      <w:pPr>
+        <w:pStyle w:val="ListParagraph"/>
+        <w:numPr>
+          <w:ilvl w:val="0"/>
+          <w:numId w:val="5"/>
+        </w:numPr>
+      </w:pPr>
+      <w:r>
+        <w:t>wpt_name</w:t>
+      </w:r>
+      <w:r>
+        <w:t xml:space="preserve"> </w:t>
+      </w:r>
+      <w:r>
+        <w:t xml:space="preserve">- </w:t>
+      </w:r>
+      <w:r>
+        <w:t xml:space="preserve"> nazwa</w:t>
+      </w:r>
+    </w:p>
+    <w:p>
+      <w:pPr>
+        <w:pStyle w:val="ListParagraph"/>
+        <w:numPr>
+          <w:ilvl w:val="0"/>
+          <w:numId w:val="5"/>
+        </w:numPr>
+        <w:rPr>
+          <w:lang w:val="en-US"/>
+        </w:rPr>
+      </w:pPr>
+      <w:proofErr w:type="spellStart"/>
+      <w:r>
+        <w:rPr>
+          <w:lang w:val="en-US"/>
+        </w:rPr>
+        <w:t>num_private</w:t>
+      </w:r>
+      <w:proofErr w:type="spellEnd"/>
+      <w:r>
+        <w:rPr>
+          <w:lang w:val="en-US"/>
+        </w:rPr>
+        <w:t xml:space="preserve"> </w:t>
+      </w:r>
+      <w:proofErr w:type="gramStart"/>
+      <w:r>
+        <w:rPr>
+          <w:lang w:val="en-US"/>
+        </w:rPr>
+        <w:t>-</w:t>
+      </w:r>
+      <w:r>
+        <w:rPr>
+          <w:lang w:val="en-US"/>
+        </w:rPr>
+        <w:t xml:space="preserve"> ?</w:t>
+      </w:r>
+      <w:proofErr w:type="gramEnd"/>
+    </w:p>
+    <w:p>
+      <w:pPr>
+        <w:pStyle w:val="ListParagraph"/>
+        <w:numPr>
+          <w:ilvl w:val="0"/>
+          <w:numId w:val="5"/>
+        </w:numPr>
+        <w:rPr>
+          <w:lang w:val="en-US"/>
+        </w:rPr>
+      </w:pPr>
+      <w:r>
+        <w:rPr>
+          <w:lang w:val="en-US"/>
+        </w:rPr>
+        <w:t>basin</w:t>
+      </w:r>
+      <w:r>
+        <w:rPr>
+          <w:lang w:val="en-US"/>
+        </w:rPr>
+        <w:t xml:space="preserve"> </w:t>
+      </w:r>
+      <w:r>
+        <w:rPr>
+          <w:lang w:val="en-US"/>
+        </w:rPr>
+        <w:t>-</w:t>
+      </w:r>
+      <w:r>
+        <w:rPr>
+          <w:lang w:val="en-US"/>
+        </w:rPr>
+        <w:t xml:space="preserve"> </w:t>
+      </w:r>
+      <w:proofErr w:type="spellStart"/>
+      <w:r>
+        <w:rPr>
+          <w:lang w:val="en-US"/>
+        </w:rPr>
+        <w:t>zbiornik</w:t>
+      </w:r>
+      <w:proofErr w:type="spellEnd"/>
+      <w:r>
+        <w:rPr>
+          <w:lang w:val="en-US"/>
+        </w:rPr>
+        <w:t xml:space="preserve"> </w:t>
+      </w:r>
+      <w:proofErr w:type="spellStart"/>
+      <w:r>
+        <w:rPr>
+          <w:lang w:val="en-US"/>
+        </w:rPr>
+        <w:t>wodny</w:t>
+      </w:r>
+      <w:proofErr w:type="spellEnd"/>
+    </w:p>
+    <w:p>
+      <w:pPr>
+        <w:pStyle w:val="ListParagraph"/>
+        <w:numPr>
+          <w:ilvl w:val="0"/>
+          <w:numId w:val="5"/>
+        </w:numPr>
+        <w:rPr>
+          <w:lang w:val="en-US"/>
+        </w:rPr>
+      </w:pPr>
+      <w:proofErr w:type="spellStart"/>
+      <w:r>
+        <w:rPr>
+          <w:lang w:val="en-US"/>
+        </w:rPr>
+        <w:t>subvillage</w:t>
+      </w:r>
+      <w:proofErr w:type="spellEnd"/>
+      <w:r>
+        <w:rPr>
+          <w:lang w:val="en-US"/>
+        </w:rPr>
+        <w:t xml:space="preserve"> </w:t>
+      </w:r>
+      <w:r>
+        <w:rPr>
+          <w:lang w:val="en-US"/>
+        </w:rPr>
+        <w:t xml:space="preserve">- </w:t>
+      </w:r>
+      <w:proofErr w:type="spellStart"/>
+      <w:r>
+        <w:rPr>
+          <w:lang w:val="en-US"/>
+        </w:rPr>
+        <w:t>l</w:t>
+      </w:r>
+      <w:r>
+        <w:rPr>
+          <w:lang w:val="en-US"/>
+        </w:rPr>
+        <w:t>okalizacja</w:t>
+      </w:r>
+      <w:proofErr w:type="spellEnd"/>
+      <w:r>
+        <w:rPr>
+          <w:lang w:val="en-US"/>
+        </w:rPr>
+        <w:t xml:space="preserve"> </w:t>
+      </w:r>
+      <w:r>
+        <w:rPr>
+          <w:lang w:val="en-US"/>
+        </w:rPr>
+        <w:t xml:space="preserve">- </w:t>
+      </w:r>
+      <w:proofErr w:type="spellStart"/>
+      <w:r>
+        <w:rPr>
+          <w:lang w:val="en-US"/>
+        </w:rPr>
+        <w:t>wioska</w:t>
+      </w:r>
+      <w:proofErr w:type="spellEnd"/>
+    </w:p>
+    <w:p>
+      <w:pPr>
+        <w:pStyle w:val="ListParagraph"/>
+        <w:numPr>
+          <w:ilvl w:val="0"/>
+          <w:numId w:val="5"/>
+        </w:numPr>
+        <w:rPr>
+          <w:lang w:val="en-US"/>
+        </w:rPr>
+      </w:pPr>
+      <w:r>
+        <w:rPr>
+          <w:lang w:val="en-US"/>
+        </w:rPr>
+        <w:t>region</w:t>
+      </w:r>
+      <w:r>
+        <w:rPr>
+          <w:lang w:val="en-US"/>
+        </w:rPr>
+        <w:t xml:space="preserve"> </w:t>
+      </w:r>
+      <w:r>
+        <w:rPr>
+          <w:lang w:val="en-US"/>
+        </w:rPr>
+        <w:t xml:space="preserve">- </w:t>
+      </w:r>
+      <w:proofErr w:type="spellStart"/>
+      <w:r>
+        <w:rPr>
+          <w:lang w:val="en-US"/>
+        </w:rPr>
+        <w:t>lokalizacja</w:t>
+      </w:r>
+      <w:proofErr w:type="spellEnd"/>
+      <w:r>
+        <w:rPr>
+          <w:lang w:val="en-US"/>
+        </w:rPr>
+        <w:t xml:space="preserve"> - </w:t>
+      </w:r>
+      <w:r>
+        <w:rPr>
+          <w:lang w:val="en-US"/>
+        </w:rPr>
+        <w:t>region</w:t>
+      </w:r>
+    </w:p>
+    <w:p>
+      <w:pPr>
+        <w:pStyle w:val="ListParagraph"/>
+        <w:numPr>
+          <w:ilvl w:val="0"/>
+          <w:numId w:val="5"/>
+        </w:numPr>
+      </w:pPr>
+      <w:r>
+        <w:t>region_code</w:t>
+      </w:r>
+      <w:r>
+        <w:t xml:space="preserve"> </w:t>
+      </w:r>
+      <w:r>
+        <w:t xml:space="preserve">- lokalizacja </w:t>
+      </w:r>
+      <w:r>
+        <w:rPr>
+          <w:lang w:val="en-US"/>
+        </w:rPr>
+        <w:t>-</w:t>
+      </w:r>
+      <w:r>
+        <w:t xml:space="preserve"> </w:t>
+      </w:r>
+      <w:r>
+        <w:t>kod r</w:t>
+      </w:r>
+      <w:r>
+        <w:t>egionu</w:t>
+      </w:r>
+    </w:p>
+    <w:p>
+      <w:pPr>
+        <w:pStyle w:val="ListParagraph"/>
+        <w:numPr>
+          <w:ilvl w:val="0"/>
+          <w:numId w:val="5"/>
+        </w:numPr>
+      </w:pPr>
+      <w:r>
+        <w:t>district_code</w:t>
+      </w:r>
+      <w:r>
+        <w:t xml:space="preserve"> </w:t>
+      </w:r>
+      <w:r>
+        <w:t xml:space="preserve">- lokalizacja </w:t>
+      </w:r>
+      <w:r>
+        <w:rPr>
+          <w:lang w:val="en-US"/>
+        </w:rPr>
+        <w:t>-</w:t>
+      </w:r>
+      <w:r>
+        <w:rPr>
+          <w:lang w:val="en-US"/>
+        </w:rPr>
+        <w:t xml:space="preserve"> </w:t>
+      </w:r>
+      <w:r>
+        <w:t>kod d</w:t>
+      </w:r>
+      <w:r>
+        <w:t>zielnicy</w:t>
+      </w:r>
+    </w:p>
+    <w:p>
+      <w:pPr>
+        <w:pStyle w:val="ListParagraph"/>
+        <w:numPr>
+          <w:ilvl w:val="0"/>
+          <w:numId w:val="5"/>
+        </w:numPr>
+        <w:rPr>
+          <w:lang w:val="en-US"/>
+        </w:rPr>
+      </w:pPr>
+      <w:proofErr w:type="spellStart"/>
+      <w:r>
+        <w:rPr>
+          <w:lang w:val="en-US"/>
+        </w:rPr>
+        <w:t>lga</w:t>
+      </w:r>
+      <w:proofErr w:type="spellEnd"/>
       <w:r>
         <w:rPr>
           <w:lang w:val="en-US"/>
         </w:rPr>
         <w:t xml:space="preserve"> -</w:t>
       </w:r>
+      <w:r>
+        <w:t xml:space="preserve"> </w:t>
+      </w:r>
+      <w:r>
+        <w:t xml:space="preserve">lokalizacja </w:t>
+      </w:r>
+      <w:proofErr w:type="gramStart"/>
+      <w:r>
+        <w:rPr>
+          <w:lang w:val="en-US"/>
+        </w:rPr>
+        <w:t>-</w:t>
+      </w:r>
+      <w:r>
+        <w:t xml:space="preserve"> </w:t>
+      </w:r>
+      <w:r>
+        <w:t>?</w:t>
+      </w:r>
+      <w:proofErr w:type="gramEnd"/>
     </w:p>
     <w:p>
       <w:pPr>
@@ -1207,20 +2059,36 @@
           <w:lang w:val="en-US"/>
         </w:rPr>
       </w:pPr>
-      <w:proofErr w:type="spellStart"/>
-      <w:r>
-        <w:rPr>
-          <w:lang w:val="en-US"/>
-        </w:rPr>
-        <w:t>gps_height</w:t>
-      </w:r>
-      <w:proofErr w:type="spellEnd"/>
+      <w:r>
+        <w:rPr>
+          <w:lang w:val="en-US"/>
+        </w:rPr>
+        <w:t>ward</w:t>
+      </w:r>
       <w:r>
         <w:rPr>
           <w:lang w:val="en-US"/>
         </w:rPr>
         <w:t xml:space="preserve"> -</w:t>
       </w:r>
+      <w:r>
+        <w:t xml:space="preserve"> </w:t>
+      </w:r>
+      <w:r>
+        <w:t xml:space="preserve">lokalizacja </w:t>
+      </w:r>
+      <w:r>
+        <w:rPr>
+          <w:lang w:val="en-US"/>
+        </w:rPr>
+        <w:t>-</w:t>
+      </w:r>
+      <w:r>
+        <w:t xml:space="preserve"> </w:t>
+      </w:r>
+      <w:r>
+        <w:t>oddział</w:t>
+      </w:r>
     </w:p>
     <w:p>
       <w:pPr>
@@ -1229,24 +2097,40 @@
           <w:ilvl w:val="0"/>
           <w:numId w:val="5"/>
         </w:numPr>
-        <w:rPr>
-          <w:lang w:val="en-US"/>
-        </w:rPr>
-      </w:pPr>
-      <w:r>
-        <w:rPr>
-          <w:lang w:val="en-US"/>
-        </w:rPr>
-        <w:t>installer</w:t>
-      </w:r>
-      <w:r>
-        <w:rPr>
-          <w:lang w:val="en-US"/>
-        </w:rPr>
+      </w:pPr>
+      <w:r>
+        <w:t>population</w:t>
+      </w:r>
+      <w:r>
+        <w:t xml:space="preserve"> </w:t>
+      </w:r>
+      <w:r>
+        <w:t>– liczba populacji</w:t>
+      </w:r>
+    </w:p>
+    <w:p>
+      <w:pPr>
+        <w:pStyle w:val="ListParagraph"/>
+        <w:numPr>
+          <w:ilvl w:val="0"/>
+          <w:numId w:val="5"/>
+        </w:numPr>
+      </w:pPr>
+      <w:r>
+        <w:t>public_meeting</w:t>
+      </w:r>
+      <w:r>
         <w:t xml:space="preserve"> -</w:t>
       </w:r>
-      <w:bookmarkStart w:id="1" w:name="_GoBack"/>
-      <w:bookmarkEnd w:id="1"/>
+      <w:r>
+        <w:t xml:space="preserve"> c</w:t>
+      </w:r>
+      <w:r>
+        <w:t xml:space="preserve">zy jest to </w:t>
+      </w:r>
+      <w:r>
+        <w:t xml:space="preserve">w miejscu publicznym </w:t>
+      </w:r>
     </w:p>
     <w:p>
       <w:pPr>
@@ -1255,22 +2139,40 @@
           <w:ilvl w:val="0"/>
           <w:numId w:val="5"/>
         </w:numPr>
-        <w:rPr>
-          <w:lang w:val="en-US"/>
-        </w:rPr>
-      </w:pPr>
-      <w:r>
-        <w:rPr>
-          <w:lang w:val="en-US"/>
-        </w:rPr>
-        <w:t>longitude</w:t>
-      </w:r>
-      <w:r>
-        <w:rPr>
-          <w:lang w:val="en-US"/>
-        </w:rPr>
+      </w:pPr>
+      <w:r>
+        <w:t>recorded_by</w:t>
+      </w:r>
+      <w:r>
+        <w:t xml:space="preserve"> </w:t>
+      </w:r>
+      <w:r>
+        <w:t>– organizacja odpowiedzialna z</w:t>
+      </w:r>
+      <w:r>
+        <w:t>a wpisany rekord</w:t>
+      </w:r>
+    </w:p>
+    <w:p>
+      <w:pPr>
+        <w:pStyle w:val="ListParagraph"/>
+        <w:numPr>
+          <w:ilvl w:val="0"/>
+          <w:numId w:val="5"/>
+        </w:numPr>
+      </w:pPr>
+      <w:r>
+        <w:t>scheme_management</w:t>
+      </w:r>
+      <w:r>
         <w:t xml:space="preserve"> -</w:t>
       </w:r>
+      <w:r>
+        <w:t xml:space="preserve"> kto jest o</w:t>
+      </w:r>
+      <w:r>
+        <w:t>peratorem</w:t>
+      </w:r>
     </w:p>
     <w:p>
       <w:pPr>
@@ -1279,15 +2181,619 @@
           <w:ilvl w:val="0"/>
           <w:numId w:val="5"/>
         </w:numPr>
-        <w:rPr>
-          <w:lang w:val="en-US"/>
-        </w:rPr>
-      </w:pPr>
-      <w:r>
-        <w:rPr>
-          <w:lang w:val="en-US"/>
-        </w:rPr>
-        <w:t>latitude</w:t>
+      </w:pPr>
+      <w:r>
+        <w:t>scheme_name</w:t>
+      </w:r>
+      <w:r>
+        <w:t xml:space="preserve"> </w:t>
+      </w:r>
+      <w:r>
+        <w:t>– nazwa operator</w:t>
+      </w:r>
+      <w:r>
+        <w:t>a</w:t>
+      </w:r>
+    </w:p>
+    <w:p>
+      <w:pPr>
+        <w:pStyle w:val="ListParagraph"/>
+        <w:numPr>
+          <w:ilvl w:val="0"/>
+          <w:numId w:val="5"/>
+        </w:numPr>
+      </w:pPr>
+      <w:r>
+        <w:t>permit</w:t>
+      </w:r>
+      <w:r>
+        <w:t xml:space="preserve"> </w:t>
+      </w:r>
+      <w:r>
+        <w:t>– czy punkt wodny j</w:t>
+      </w:r>
+      <w:r>
+        <w:t>est dozwolony</w:t>
+      </w:r>
+    </w:p>
+    <w:p>
+      <w:pPr>
+        <w:pStyle w:val="ListParagraph"/>
+        <w:numPr>
+          <w:ilvl w:val="0"/>
+          <w:numId w:val="5"/>
+        </w:numPr>
+        <w:rPr>
+          <w:lang w:val="en-US"/>
+        </w:rPr>
+      </w:pPr>
+      <w:proofErr w:type="spellStart"/>
+      <w:r>
+        <w:rPr>
+          <w:lang w:val="en-US"/>
+        </w:rPr>
+        <w:t>construction_year</w:t>
+      </w:r>
+      <w:proofErr w:type="spellEnd"/>
+      <w:r>
+        <w:rPr>
+          <w:lang w:val="en-US"/>
+        </w:rPr>
+        <w:t xml:space="preserve"> </w:t>
+      </w:r>
+      <w:r>
+        <w:rPr>
+          <w:lang w:val="en-US"/>
+        </w:rPr>
+        <w:t xml:space="preserve">– </w:t>
+      </w:r>
+      <w:proofErr w:type="spellStart"/>
+      <w:r>
+        <w:rPr>
+          <w:lang w:val="en-US"/>
+        </w:rPr>
+        <w:t>rok</w:t>
+      </w:r>
+      <w:proofErr w:type="spellEnd"/>
+      <w:r>
+        <w:rPr>
+          <w:lang w:val="en-US"/>
+        </w:rPr>
+        <w:t xml:space="preserve"> </w:t>
+      </w:r>
+      <w:proofErr w:type="spellStart"/>
+      <w:r>
+        <w:rPr>
+          <w:lang w:val="en-US"/>
+        </w:rPr>
+        <w:t>produkcji</w:t>
+      </w:r>
+      <w:proofErr w:type="spellEnd"/>
+    </w:p>
+    <w:p>
+      <w:pPr>
+        <w:pStyle w:val="ListParagraph"/>
+        <w:numPr>
+          <w:ilvl w:val="0"/>
+          <w:numId w:val="5"/>
+        </w:numPr>
+      </w:pPr>
+      <w:r>
+        <w:t>extraction_type</w:t>
+      </w:r>
+      <w:r>
+        <w:t xml:space="preserve"> </w:t>
+      </w:r>
+      <w:r>
+        <w:t>– rodzaj wydobycia w</w:t>
+      </w:r>
+      <w:r>
+        <w:t>ody</w:t>
+      </w:r>
+    </w:p>
+    <w:p>
+      <w:pPr>
+        <w:pStyle w:val="ListParagraph"/>
+        <w:numPr>
+          <w:ilvl w:val="0"/>
+          <w:numId w:val="5"/>
+        </w:numPr>
+        <w:rPr>
+          <w:lang w:val="en-US"/>
+        </w:rPr>
+      </w:pPr>
+      <w:proofErr w:type="spellStart"/>
+      <w:r>
+        <w:rPr>
+          <w:lang w:val="en-US"/>
+        </w:rPr>
+        <w:t>extraction_type_group</w:t>
+      </w:r>
+      <w:proofErr w:type="spellEnd"/>
+      <w:r>
+        <w:rPr>
+          <w:lang w:val="en-US"/>
+        </w:rPr>
+        <w:t xml:space="preserve"> </w:t>
+      </w:r>
+      <w:r>
+        <w:rPr>
+          <w:lang w:val="en-US"/>
+        </w:rPr>
+        <w:t xml:space="preserve">– </w:t>
+      </w:r>
+      <w:proofErr w:type="spellStart"/>
+      <w:r>
+        <w:rPr>
+          <w:lang w:val="en-US"/>
+        </w:rPr>
+        <w:t>grupa</w:t>
+      </w:r>
+      <w:proofErr w:type="spellEnd"/>
+      <w:r>
+        <w:rPr>
+          <w:lang w:val="en-US"/>
+        </w:rPr>
+        <w:t xml:space="preserve"> </w:t>
+      </w:r>
+      <w:proofErr w:type="spellStart"/>
+      <w:r>
+        <w:rPr>
+          <w:lang w:val="en-US"/>
+        </w:rPr>
+        <w:t>wydobycia</w:t>
+      </w:r>
+      <w:proofErr w:type="spellEnd"/>
+      <w:r>
+        <w:rPr>
+          <w:lang w:val="en-US"/>
+        </w:rPr>
+        <w:t xml:space="preserve"> </w:t>
+      </w:r>
+      <w:proofErr w:type="spellStart"/>
+      <w:r>
+        <w:rPr>
+          <w:lang w:val="en-US"/>
+        </w:rPr>
+        <w:t>wody</w:t>
+      </w:r>
+      <w:proofErr w:type="spellEnd"/>
+    </w:p>
+    <w:p>
+      <w:pPr>
+        <w:pStyle w:val="ListParagraph"/>
+        <w:numPr>
+          <w:ilvl w:val="0"/>
+          <w:numId w:val="5"/>
+        </w:numPr>
+        <w:rPr>
+          <w:lang w:val="en-US"/>
+        </w:rPr>
+      </w:pPr>
+      <w:proofErr w:type="spellStart"/>
+      <w:r>
+        <w:rPr>
+          <w:lang w:val="en-US"/>
+        </w:rPr>
+        <w:t>extraction_type_class</w:t>
+      </w:r>
+      <w:proofErr w:type="spellEnd"/>
+      <w:r>
+        <w:rPr>
+          <w:lang w:val="en-US"/>
+        </w:rPr>
+        <w:t xml:space="preserve"> </w:t>
+      </w:r>
+      <w:r>
+        <w:rPr>
+          <w:lang w:val="en-US"/>
+        </w:rPr>
+        <w:t xml:space="preserve">– </w:t>
+      </w:r>
+      <w:proofErr w:type="spellStart"/>
+      <w:r>
+        <w:rPr>
+          <w:lang w:val="en-US"/>
+        </w:rPr>
+        <w:t>klasa</w:t>
+      </w:r>
+      <w:proofErr w:type="spellEnd"/>
+      <w:r>
+        <w:rPr>
+          <w:lang w:val="en-US"/>
+        </w:rPr>
+        <w:t xml:space="preserve"> </w:t>
+      </w:r>
+      <w:proofErr w:type="spellStart"/>
+      <w:r>
+        <w:rPr>
+          <w:lang w:val="en-US"/>
+        </w:rPr>
+        <w:t>wydobycia</w:t>
+      </w:r>
+      <w:proofErr w:type="spellEnd"/>
+      <w:r>
+        <w:rPr>
+          <w:lang w:val="en-US"/>
+        </w:rPr>
+        <w:t xml:space="preserve"> </w:t>
+      </w:r>
+      <w:proofErr w:type="spellStart"/>
+      <w:r>
+        <w:rPr>
+          <w:lang w:val="en-US"/>
+        </w:rPr>
+        <w:t>wody</w:t>
+      </w:r>
+      <w:proofErr w:type="spellEnd"/>
+    </w:p>
+    <w:p>
+      <w:pPr>
+        <w:pStyle w:val="ListParagraph"/>
+        <w:numPr>
+          <w:ilvl w:val="0"/>
+          <w:numId w:val="5"/>
+        </w:numPr>
+        <w:rPr>
+          <w:lang w:val="en-US"/>
+        </w:rPr>
+      </w:pPr>
+      <w:r>
+        <w:rPr>
+          <w:lang w:val="en-US"/>
+        </w:rPr>
+        <w:t>management</w:t>
+      </w:r>
+      <w:r>
+        <w:rPr>
+          <w:lang w:val="en-US"/>
+        </w:rPr>
+        <w:t xml:space="preserve"> </w:t>
+      </w:r>
+      <w:r>
+        <w:rPr>
+          <w:lang w:val="en-US"/>
+        </w:rPr>
+        <w:t xml:space="preserve">– </w:t>
+      </w:r>
+      <w:proofErr w:type="spellStart"/>
+      <w:r>
+        <w:rPr>
+          <w:lang w:val="en-US"/>
+        </w:rPr>
+        <w:t>nazwa</w:t>
+      </w:r>
+      <w:proofErr w:type="spellEnd"/>
+      <w:r>
+        <w:rPr>
+          <w:lang w:val="en-US"/>
+        </w:rPr>
+        <w:t xml:space="preserve"> </w:t>
+      </w:r>
+      <w:proofErr w:type="spellStart"/>
+      <w:r>
+        <w:rPr>
+          <w:lang w:val="en-US"/>
+        </w:rPr>
+        <w:t>zarządcy</w:t>
+      </w:r>
+      <w:proofErr w:type="spellEnd"/>
+    </w:p>
+    <w:p>
+      <w:pPr>
+        <w:pStyle w:val="ListParagraph"/>
+        <w:numPr>
+          <w:ilvl w:val="0"/>
+          <w:numId w:val="5"/>
+        </w:numPr>
+      </w:pPr>
+      <w:r>
+        <w:t>management_group</w:t>
+      </w:r>
+      <w:r>
+        <w:t xml:space="preserve"> </w:t>
+      </w:r>
+      <w:r>
+        <w:t>–</w:t>
+      </w:r>
+      <w:r>
+        <w:t xml:space="preserve"> nazwa</w:t>
+      </w:r>
+      <w:r>
+        <w:t xml:space="preserve"> grup</w:t>
+      </w:r>
+      <w:r>
+        <w:t>y</w:t>
+      </w:r>
+      <w:r>
+        <w:t xml:space="preserve"> zarz</w:t>
+      </w:r>
+      <w:r>
+        <w:t>ą</w:t>
+      </w:r>
+      <w:r>
+        <w:t>dzaj</w:t>
+      </w:r>
+      <w:r>
+        <w:t>ą</w:t>
+      </w:r>
+      <w:r>
+        <w:t>c</w:t>
+      </w:r>
+      <w:r>
+        <w:t>ej</w:t>
+      </w:r>
+    </w:p>
+    <w:p>
+      <w:pPr>
+        <w:pStyle w:val="ListParagraph"/>
+        <w:numPr>
+          <w:ilvl w:val="0"/>
+          <w:numId w:val="5"/>
+        </w:numPr>
+        <w:rPr>
+          <w:lang w:val="en-US"/>
+        </w:rPr>
+      </w:pPr>
+      <w:r>
+        <w:rPr>
+          <w:lang w:val="en-US"/>
+        </w:rPr>
+        <w:t>payment</w:t>
+      </w:r>
+      <w:r>
+        <w:rPr>
+          <w:lang w:val="en-US"/>
+        </w:rPr>
+        <w:t xml:space="preserve"> </w:t>
+      </w:r>
+      <w:r>
+        <w:rPr>
+          <w:lang w:val="en-US"/>
+        </w:rPr>
+        <w:t xml:space="preserve">– </w:t>
+      </w:r>
+      <w:proofErr w:type="spellStart"/>
+      <w:r>
+        <w:rPr>
+          <w:lang w:val="en-US"/>
+        </w:rPr>
+        <w:t>koszt</w:t>
+      </w:r>
+      <w:proofErr w:type="spellEnd"/>
+      <w:r>
+        <w:rPr>
+          <w:lang w:val="en-US"/>
+        </w:rPr>
+        <w:t xml:space="preserve"> </w:t>
+      </w:r>
+      <w:proofErr w:type="spellStart"/>
+      <w:r>
+        <w:rPr>
+          <w:lang w:val="en-US"/>
+        </w:rPr>
+        <w:t>wody</w:t>
+      </w:r>
+      <w:proofErr w:type="spellEnd"/>
+    </w:p>
+    <w:p>
+      <w:pPr>
+        <w:pStyle w:val="ListParagraph"/>
+        <w:numPr>
+          <w:ilvl w:val="0"/>
+          <w:numId w:val="5"/>
+        </w:numPr>
+        <w:rPr>
+          <w:lang w:val="en-US"/>
+        </w:rPr>
+      </w:pPr>
+      <w:proofErr w:type="spellStart"/>
+      <w:r>
+        <w:rPr>
+          <w:lang w:val="en-US"/>
+        </w:rPr>
+        <w:t>payment_type</w:t>
+      </w:r>
+      <w:proofErr w:type="spellEnd"/>
+      <w:r>
+        <w:rPr>
+          <w:lang w:val="en-US"/>
+        </w:rPr>
+        <w:t xml:space="preserve"> </w:t>
+      </w:r>
+      <w:r>
+        <w:rPr>
+          <w:lang w:val="en-US"/>
+        </w:rPr>
+        <w:t xml:space="preserve">– </w:t>
+      </w:r>
+      <w:proofErr w:type="spellStart"/>
+      <w:r>
+        <w:rPr>
+          <w:lang w:val="en-US"/>
+        </w:rPr>
+        <w:t>typ</w:t>
+      </w:r>
+      <w:proofErr w:type="spellEnd"/>
+      <w:r>
+        <w:rPr>
+          <w:lang w:val="en-US"/>
+        </w:rPr>
+        <w:t xml:space="preserve"> </w:t>
+      </w:r>
+      <w:proofErr w:type="spellStart"/>
+      <w:r>
+        <w:rPr>
+          <w:lang w:val="en-US"/>
+        </w:rPr>
+        <w:t>płatności</w:t>
+      </w:r>
+      <w:proofErr w:type="spellEnd"/>
+    </w:p>
+    <w:p>
+      <w:pPr>
+        <w:pStyle w:val="ListParagraph"/>
+        <w:numPr>
+          <w:ilvl w:val="0"/>
+          <w:numId w:val="5"/>
+        </w:numPr>
+        <w:rPr>
+          <w:lang w:val="en-US"/>
+        </w:rPr>
+      </w:pPr>
+      <w:proofErr w:type="spellStart"/>
+      <w:r>
+        <w:rPr>
+          <w:lang w:val="en-US"/>
+        </w:rPr>
+        <w:t>water_quality</w:t>
+      </w:r>
+      <w:proofErr w:type="spellEnd"/>
+      <w:r>
+        <w:rPr>
+          <w:lang w:val="en-US"/>
+        </w:rPr>
+        <w:t xml:space="preserve"> </w:t>
+      </w:r>
+      <w:r>
+        <w:rPr>
+          <w:lang w:val="en-US"/>
+        </w:rPr>
+        <w:t xml:space="preserve">– </w:t>
+      </w:r>
+      <w:proofErr w:type="spellStart"/>
+      <w:r>
+        <w:rPr>
+          <w:lang w:val="en-US"/>
+        </w:rPr>
+        <w:t>jakość</w:t>
+      </w:r>
+      <w:proofErr w:type="spellEnd"/>
+      <w:r>
+        <w:rPr>
+          <w:lang w:val="en-US"/>
+        </w:rPr>
+        <w:t xml:space="preserve"> </w:t>
+      </w:r>
+      <w:proofErr w:type="spellStart"/>
+      <w:r>
+        <w:rPr>
+          <w:lang w:val="en-US"/>
+        </w:rPr>
+        <w:t>wody</w:t>
+      </w:r>
+      <w:proofErr w:type="spellEnd"/>
+    </w:p>
+    <w:p>
+      <w:pPr>
+        <w:pStyle w:val="ListParagraph"/>
+        <w:numPr>
+          <w:ilvl w:val="0"/>
+          <w:numId w:val="5"/>
+        </w:numPr>
+      </w:pPr>
+      <w:r>
+        <w:t>quality_group</w:t>
+      </w:r>
+      <w:r>
+        <w:t xml:space="preserve"> </w:t>
+      </w:r>
+      <w:r>
+        <w:t>– grupa jakości w</w:t>
+      </w:r>
+      <w:r>
+        <w:t>ody</w:t>
+      </w:r>
+    </w:p>
+    <w:p>
+      <w:pPr>
+        <w:pStyle w:val="ListParagraph"/>
+        <w:numPr>
+          <w:ilvl w:val="0"/>
+          <w:numId w:val="5"/>
+        </w:numPr>
+        <w:rPr>
+          <w:lang w:val="en-US"/>
+        </w:rPr>
+      </w:pPr>
+      <w:r>
+        <w:rPr>
+          <w:lang w:val="en-US"/>
+        </w:rPr>
+        <w:t>quantity</w:t>
+      </w:r>
+      <w:r>
+        <w:rPr>
+          <w:lang w:val="en-US"/>
+        </w:rPr>
+        <w:t xml:space="preserve"> </w:t>
+      </w:r>
+      <w:r>
+        <w:rPr>
+          <w:lang w:val="en-US"/>
+        </w:rPr>
+        <w:t xml:space="preserve">– </w:t>
+      </w:r>
+      <w:proofErr w:type="spellStart"/>
+      <w:r>
+        <w:rPr>
+          <w:lang w:val="en-US"/>
+        </w:rPr>
+        <w:t>ilośc</w:t>
+      </w:r>
+      <w:proofErr w:type="spellEnd"/>
+      <w:r>
+        <w:rPr>
+          <w:lang w:val="en-US"/>
+        </w:rPr>
+        <w:t xml:space="preserve"> </w:t>
+      </w:r>
+      <w:proofErr w:type="spellStart"/>
+      <w:r>
+        <w:rPr>
+          <w:lang w:val="en-US"/>
+        </w:rPr>
+        <w:t>wody</w:t>
+      </w:r>
+      <w:proofErr w:type="spellEnd"/>
+    </w:p>
+    <w:p>
+      <w:pPr>
+        <w:pStyle w:val="ListParagraph"/>
+        <w:numPr>
+          <w:ilvl w:val="0"/>
+          <w:numId w:val="5"/>
+        </w:numPr>
+      </w:pPr>
+      <w:r>
+        <w:t>quantity_group</w:t>
+      </w:r>
+      <w:r>
+        <w:t xml:space="preserve"> </w:t>
+      </w:r>
+      <w:r>
+        <w:t>– grupa ilości w</w:t>
+      </w:r>
+      <w:r>
+        <w:t>ody</w:t>
+      </w:r>
+    </w:p>
+    <w:p>
+      <w:pPr>
+        <w:pStyle w:val="ListParagraph"/>
+        <w:numPr>
+          <w:ilvl w:val="0"/>
+          <w:numId w:val="5"/>
+        </w:numPr>
+        <w:rPr>
+          <w:lang w:val="en-US"/>
+        </w:rPr>
+      </w:pPr>
+      <w:r>
+        <w:rPr>
+          <w:lang w:val="en-US"/>
+        </w:rPr>
+        <w:t>source</w:t>
       </w:r>
       <w:r>
         <w:rPr>
@@ -1295,6 +2801,20 @@
         </w:rPr>
         <w:t xml:space="preserve"> -</w:t>
       </w:r>
+      <w:r>
+        <w:rPr>
+          <w:lang w:val="en-US"/>
+        </w:rPr>
+        <w:t xml:space="preserve"> </w:t>
+      </w:r>
+      <w:proofErr w:type="spellStart"/>
+      <w:r>
+        <w:rPr>
+          <w:lang w:val="en-US"/>
+        </w:rPr>
+        <w:t>źródło</w:t>
+      </w:r>
+      <w:proofErr w:type="spellEnd"/>
     </w:p>
     <w:p>
       <w:pPr>
@@ -1312,15 +2832,45 @@
         <w:rPr>
           <w:lang w:val="en-US"/>
         </w:rPr>
-        <w:t>wpt_name</w:t>
-      </w:r>
-      <w:proofErr w:type="spellEnd"/>
-      <w:r>
-        <w:rPr>
-          <w:lang w:val="en-US"/>
-        </w:rPr>
-        <w:t xml:space="preserve"> -</w:t>
-      </w:r>
+        <w:t>source_type</w:t>
+      </w:r>
+      <w:proofErr w:type="spellEnd"/>
+      <w:r>
+        <w:rPr>
+          <w:lang w:val="en-US"/>
+        </w:rPr>
+        <w:t xml:space="preserve"> </w:t>
+      </w:r>
+      <w:r>
+        <w:rPr>
+          <w:lang w:val="en-US"/>
+        </w:rPr>
+        <w:t xml:space="preserve">– </w:t>
+      </w:r>
+      <w:proofErr w:type="spellStart"/>
+      <w:r>
+        <w:rPr>
+          <w:lang w:val="en-US"/>
+        </w:rPr>
+        <w:t>typ</w:t>
+      </w:r>
+      <w:proofErr w:type="spellEnd"/>
+      <w:r>
+        <w:rPr>
+          <w:lang w:val="en-US"/>
+        </w:rPr>
+        <w:t xml:space="preserve"> </w:t>
+      </w:r>
+      <w:proofErr w:type="spellStart"/>
+      <w:r>
+        <w:rPr>
+          <w:lang w:val="en-US"/>
+        </w:rPr>
+        <w:t>źródła</w:t>
+      </w:r>
+      <w:bookmarkStart w:id="2" w:name="_GoBack"/>
+      <w:bookmarkEnd w:id="2"/>
+      <w:proofErr w:type="spellEnd"/>
     </w:p>
     <w:p>
       <w:pPr>
@@ -1338,15 +2888,43 @@
         <w:rPr>
           <w:lang w:val="en-US"/>
         </w:rPr>
-        <w:t>num_private</w:t>
-      </w:r>
-      <w:proofErr w:type="spellEnd"/>
-      <w:r>
-        <w:rPr>
-          <w:lang w:val="en-US"/>
-        </w:rPr>
-        <w:t xml:space="preserve"> -</w:t>
-      </w:r>
+        <w:t>source_class</w:t>
+      </w:r>
+      <w:proofErr w:type="spellEnd"/>
+      <w:r>
+        <w:rPr>
+          <w:lang w:val="en-US"/>
+        </w:rPr>
+        <w:t xml:space="preserve"> </w:t>
+      </w:r>
+      <w:r>
+        <w:rPr>
+          <w:lang w:val="en-US"/>
+        </w:rPr>
+        <w:t xml:space="preserve">– </w:t>
+      </w:r>
+      <w:proofErr w:type="spellStart"/>
+      <w:r>
+        <w:rPr>
+          <w:lang w:val="en-US"/>
+        </w:rPr>
+        <w:t>klasa</w:t>
+      </w:r>
+      <w:proofErr w:type="spellEnd"/>
+      <w:r>
+        <w:rPr>
+          <w:lang w:val="en-US"/>
+        </w:rPr>
+        <w:t xml:space="preserve"> </w:t>
+      </w:r>
+      <w:proofErr w:type="spellStart"/>
+      <w:r>
+        <w:rPr>
+          <w:lang w:val="en-US"/>
+        </w:rPr>
+        <w:t>źródła</w:t>
+      </w:r>
+      <w:proofErr w:type="spellEnd"/>
     </w:p>
     <w:p>
       <w:pPr>
@@ -1355,21 +2933,15 @@
           <w:ilvl w:val="0"/>
           <w:numId w:val="5"/>
         </w:numPr>
-        <w:rPr>
-          <w:lang w:val="en-US"/>
-        </w:rPr>
-      </w:pPr>
-      <w:r>
-        <w:rPr>
-          <w:lang w:val="en-US"/>
-        </w:rPr>
-        <w:t>basin</w:t>
-      </w:r>
-      <w:r>
-        <w:rPr>
-          <w:lang w:val="en-US"/>
-        </w:rPr>
-        <w:t xml:space="preserve"> -</w:t>
+      </w:pPr>
+      <w:r>
+        <w:t>waterpoint_type</w:t>
+      </w:r>
+      <w:r>
+        <w:t xml:space="preserve"> </w:t>
+      </w:r>
+      <w:r>
+        <w:t>– typ pompy wodnej</w:t>
       </w:r>
     </w:p>
     <w:p>
@@ -1379,745 +2951,21 @@
           <w:ilvl w:val="0"/>
           <w:numId w:val="5"/>
         </w:numPr>
-        <w:rPr>
-          <w:lang w:val="en-US"/>
-        </w:rPr>
-      </w:pPr>
-      <w:proofErr w:type="spellStart"/>
-      <w:r>
-        <w:rPr>
-          <w:lang w:val="en-US"/>
-        </w:rPr>
-        <w:t>subvillage</w:t>
-      </w:r>
-      <w:proofErr w:type="spellEnd"/>
-      <w:r>
-        <w:rPr>
-          <w:lang w:val="en-US"/>
-        </w:rPr>
-        <w:t xml:space="preserve"> -</w:t>
-      </w:r>
-    </w:p>
-    <w:p>
-      <w:pPr>
-        <w:pStyle w:val="ListParagraph"/>
-        <w:numPr>
-          <w:ilvl w:val="0"/>
-          <w:numId w:val="5"/>
-        </w:numPr>
-        <w:rPr>
-          <w:lang w:val="en-US"/>
-        </w:rPr>
-      </w:pPr>
-      <w:r>
-        <w:rPr>
-          <w:lang w:val="en-US"/>
-        </w:rPr>
-        <w:t>region</w:t>
-      </w:r>
-      <w:r>
-        <w:rPr>
-          <w:lang w:val="en-US"/>
-        </w:rPr>
-        <w:t xml:space="preserve"> -</w:t>
-      </w:r>
-    </w:p>
-    <w:p>
-      <w:pPr>
-        <w:pStyle w:val="ListParagraph"/>
-        <w:numPr>
-          <w:ilvl w:val="0"/>
-          <w:numId w:val="5"/>
-        </w:numPr>
-        <w:rPr>
-          <w:lang w:val="en-US"/>
-        </w:rPr>
-      </w:pPr>
-      <w:proofErr w:type="spellStart"/>
-      <w:r>
-        <w:rPr>
-          <w:lang w:val="en-US"/>
-        </w:rPr>
-        <w:t>region_code</w:t>
-      </w:r>
-      <w:proofErr w:type="spellEnd"/>
-      <w:r>
-        <w:rPr>
-          <w:lang w:val="en-US"/>
-        </w:rPr>
-        <w:t xml:space="preserve"> -</w:t>
-      </w:r>
-    </w:p>
-    <w:p>
-      <w:pPr>
-        <w:pStyle w:val="ListParagraph"/>
-        <w:numPr>
-          <w:ilvl w:val="0"/>
-          <w:numId w:val="5"/>
-        </w:numPr>
-        <w:rPr>
-          <w:lang w:val="en-US"/>
-        </w:rPr>
-      </w:pPr>
-      <w:proofErr w:type="spellStart"/>
-      <w:r>
-        <w:rPr>
-          <w:lang w:val="en-US"/>
-        </w:rPr>
-        <w:t>district_code</w:t>
-      </w:r>
-      <w:proofErr w:type="spellEnd"/>
-      <w:r>
-        <w:rPr>
-          <w:lang w:val="en-US"/>
-        </w:rPr>
-        <w:t xml:space="preserve"> -</w:t>
-      </w:r>
-    </w:p>
-    <w:p>
-      <w:pPr>
-        <w:pStyle w:val="ListParagraph"/>
-        <w:numPr>
-          <w:ilvl w:val="0"/>
-          <w:numId w:val="5"/>
-        </w:numPr>
-        <w:rPr>
-          <w:lang w:val="en-US"/>
-        </w:rPr>
-      </w:pPr>
-      <w:proofErr w:type="spellStart"/>
-      <w:r>
-        <w:rPr>
-          <w:lang w:val="en-US"/>
-        </w:rPr>
-        <w:t>lga</w:t>
-      </w:r>
-      <w:proofErr w:type="spellEnd"/>
-      <w:r>
-        <w:rPr>
-          <w:lang w:val="en-US"/>
-        </w:rPr>
-        <w:t xml:space="preserve"> -</w:t>
-      </w:r>
-    </w:p>
-    <w:p>
-      <w:pPr>
-        <w:pStyle w:val="ListParagraph"/>
-        <w:numPr>
-          <w:ilvl w:val="0"/>
-          <w:numId w:val="5"/>
-        </w:numPr>
-        <w:rPr>
-          <w:lang w:val="en-US"/>
-        </w:rPr>
-      </w:pPr>
-      <w:r>
-        <w:rPr>
-          <w:lang w:val="en-US"/>
-        </w:rPr>
-        <w:t>ward</w:t>
-      </w:r>
-      <w:r>
-        <w:rPr>
-          <w:lang w:val="en-US"/>
-        </w:rPr>
-        <w:t xml:space="preserve"> -</w:t>
-      </w:r>
-    </w:p>
-    <w:p>
-      <w:pPr>
-        <w:pStyle w:val="ListParagraph"/>
-        <w:numPr>
-          <w:ilvl w:val="0"/>
-          <w:numId w:val="5"/>
-        </w:numPr>
-        <w:rPr>
-          <w:lang w:val="en-US"/>
-        </w:rPr>
-      </w:pPr>
-      <w:r>
-        <w:rPr>
-          <w:lang w:val="en-US"/>
-        </w:rPr>
-        <w:t>population</w:t>
-      </w:r>
-      <w:r>
-        <w:rPr>
-          <w:lang w:val="en-US"/>
-        </w:rPr>
-        <w:t xml:space="preserve"> -</w:t>
-      </w:r>
-    </w:p>
-    <w:p>
-      <w:pPr>
-        <w:pStyle w:val="ListParagraph"/>
-        <w:numPr>
-          <w:ilvl w:val="0"/>
-          <w:numId w:val="5"/>
-        </w:numPr>
-        <w:rPr>
-          <w:lang w:val="en-US"/>
-        </w:rPr>
-      </w:pPr>
-      <w:proofErr w:type="spellStart"/>
-      <w:r>
-        <w:rPr>
-          <w:lang w:val="en-US"/>
-        </w:rPr>
-        <w:t>public_meeting</w:t>
-      </w:r>
-      <w:proofErr w:type="spellEnd"/>
-      <w:r>
-        <w:rPr>
-          <w:lang w:val="en-US"/>
-        </w:rPr>
-        <w:t xml:space="preserve"> -</w:t>
-      </w:r>
-    </w:p>
-    <w:p>
-      <w:pPr>
-        <w:pStyle w:val="ListParagraph"/>
-        <w:numPr>
-          <w:ilvl w:val="0"/>
-          <w:numId w:val="5"/>
-        </w:numPr>
-        <w:rPr>
-          <w:lang w:val="en-US"/>
-        </w:rPr>
-      </w:pPr>
-      <w:proofErr w:type="spellStart"/>
-      <w:r>
-        <w:rPr>
-          <w:lang w:val="en-US"/>
-        </w:rPr>
-        <w:t>recorded_by</w:t>
-      </w:r>
-      <w:proofErr w:type="spellEnd"/>
-      <w:r>
-        <w:rPr>
-          <w:lang w:val="en-US"/>
-        </w:rPr>
-        <w:t xml:space="preserve"> -</w:t>
-      </w:r>
-    </w:p>
-    <w:p>
-      <w:pPr>
-        <w:pStyle w:val="ListParagraph"/>
-        <w:numPr>
-          <w:ilvl w:val="0"/>
-          <w:numId w:val="5"/>
-        </w:numPr>
-        <w:rPr>
-          <w:lang w:val="en-US"/>
-        </w:rPr>
-      </w:pPr>
-      <w:proofErr w:type="spellStart"/>
-      <w:r>
-        <w:rPr>
-          <w:lang w:val="en-US"/>
-        </w:rPr>
-        <w:t>scheme_management</w:t>
-      </w:r>
-      <w:proofErr w:type="spellEnd"/>
-      <w:r>
-        <w:rPr>
-          <w:lang w:val="en-US"/>
-        </w:rPr>
-        <w:t xml:space="preserve"> -</w:t>
-      </w:r>
-    </w:p>
-    <w:p>
-      <w:pPr>
-        <w:pStyle w:val="ListParagraph"/>
-        <w:numPr>
-          <w:ilvl w:val="0"/>
-          <w:numId w:val="5"/>
-        </w:numPr>
-        <w:rPr>
-          <w:lang w:val="en-US"/>
-        </w:rPr>
-      </w:pPr>
-      <w:proofErr w:type="spellStart"/>
-      <w:r>
-        <w:rPr>
-          <w:lang w:val="en-US"/>
-        </w:rPr>
-        <w:t>scheme_name</w:t>
-      </w:r>
-      <w:proofErr w:type="spellEnd"/>
-      <w:r>
-        <w:rPr>
-          <w:lang w:val="en-US"/>
-        </w:rPr>
-        <w:t xml:space="preserve"> -</w:t>
-      </w:r>
-    </w:p>
-    <w:p>
-      <w:pPr>
-        <w:pStyle w:val="ListParagraph"/>
-        <w:numPr>
-          <w:ilvl w:val="0"/>
-          <w:numId w:val="5"/>
-        </w:numPr>
-        <w:rPr>
-          <w:lang w:val="en-US"/>
-        </w:rPr>
-      </w:pPr>
-      <w:r>
-        <w:rPr>
-          <w:lang w:val="en-US"/>
-        </w:rPr>
-        <w:t>permit</w:t>
-      </w:r>
-      <w:r>
-        <w:rPr>
-          <w:lang w:val="en-US"/>
-        </w:rPr>
-        <w:t xml:space="preserve"> -</w:t>
-      </w:r>
-    </w:p>
-    <w:p>
-      <w:pPr>
-        <w:pStyle w:val="ListParagraph"/>
-        <w:numPr>
-          <w:ilvl w:val="0"/>
-          <w:numId w:val="5"/>
-        </w:numPr>
-        <w:rPr>
-          <w:lang w:val="en-US"/>
-        </w:rPr>
-      </w:pPr>
-      <w:proofErr w:type="spellStart"/>
-      <w:r>
-        <w:rPr>
-          <w:lang w:val="en-US"/>
-        </w:rPr>
-        <w:t>construction_year</w:t>
-      </w:r>
-      <w:proofErr w:type="spellEnd"/>
-      <w:r>
-        <w:rPr>
-          <w:lang w:val="en-US"/>
-        </w:rPr>
-        <w:t xml:space="preserve"> -</w:t>
-      </w:r>
-    </w:p>
-    <w:p>
-      <w:pPr>
-        <w:pStyle w:val="ListParagraph"/>
-        <w:numPr>
-          <w:ilvl w:val="0"/>
-          <w:numId w:val="5"/>
-        </w:numPr>
-        <w:rPr>
-          <w:lang w:val="en-US"/>
-        </w:rPr>
-      </w:pPr>
-      <w:proofErr w:type="spellStart"/>
-      <w:r>
-        <w:rPr>
-          <w:lang w:val="en-US"/>
-        </w:rPr>
-        <w:lastRenderedPageBreak/>
-        <w:t>extraction_type</w:t>
-      </w:r>
-      <w:proofErr w:type="spellEnd"/>
-      <w:r>
-        <w:rPr>
-          <w:lang w:val="en-US"/>
-        </w:rPr>
-        <w:t xml:space="preserve"> -</w:t>
-      </w:r>
-    </w:p>
-    <w:p>
-      <w:pPr>
-        <w:pStyle w:val="ListParagraph"/>
-        <w:numPr>
-          <w:ilvl w:val="0"/>
-          <w:numId w:val="5"/>
-        </w:numPr>
-        <w:rPr>
-          <w:lang w:val="en-US"/>
-        </w:rPr>
-      </w:pPr>
-      <w:proofErr w:type="spellStart"/>
-      <w:r>
-        <w:rPr>
-          <w:lang w:val="en-US"/>
-        </w:rPr>
-        <w:t>extraction_type_group</w:t>
-      </w:r>
-      <w:proofErr w:type="spellEnd"/>
-      <w:r>
-        <w:rPr>
-          <w:lang w:val="en-US"/>
-        </w:rPr>
-        <w:t xml:space="preserve"> -</w:t>
-      </w:r>
-    </w:p>
-    <w:p>
-      <w:pPr>
-        <w:pStyle w:val="ListParagraph"/>
-        <w:numPr>
-          <w:ilvl w:val="0"/>
-          <w:numId w:val="5"/>
-        </w:numPr>
-        <w:rPr>
-          <w:lang w:val="en-US"/>
-        </w:rPr>
-      </w:pPr>
-      <w:proofErr w:type="spellStart"/>
-      <w:r>
-        <w:rPr>
-          <w:lang w:val="en-US"/>
-        </w:rPr>
-        <w:t>extraction_type_class</w:t>
-      </w:r>
-      <w:proofErr w:type="spellEnd"/>
-      <w:r>
-        <w:rPr>
-          <w:lang w:val="en-US"/>
-        </w:rPr>
-        <w:t xml:space="preserve"> -</w:t>
-      </w:r>
-    </w:p>
-    <w:p>
-      <w:pPr>
-        <w:pStyle w:val="ListParagraph"/>
-        <w:numPr>
-          <w:ilvl w:val="0"/>
-          <w:numId w:val="5"/>
-        </w:numPr>
-        <w:rPr>
-          <w:lang w:val="en-US"/>
-        </w:rPr>
-      </w:pPr>
-      <w:r>
-        <w:rPr>
-          <w:lang w:val="en-US"/>
-        </w:rPr>
-        <w:t>management</w:t>
-      </w:r>
-      <w:r>
-        <w:rPr>
-          <w:lang w:val="en-US"/>
-        </w:rPr>
-        <w:t xml:space="preserve"> -</w:t>
-      </w:r>
-    </w:p>
-    <w:p>
-      <w:pPr>
-        <w:pStyle w:val="ListParagraph"/>
-        <w:numPr>
-          <w:ilvl w:val="0"/>
-          <w:numId w:val="5"/>
-        </w:numPr>
-        <w:rPr>
-          <w:lang w:val="en-US"/>
-        </w:rPr>
-      </w:pPr>
-      <w:proofErr w:type="spellStart"/>
-      <w:r>
-        <w:rPr>
-          <w:lang w:val="en-US"/>
-        </w:rPr>
-        <w:t>management_group</w:t>
-      </w:r>
-      <w:proofErr w:type="spellEnd"/>
-      <w:r>
-        <w:rPr>
-          <w:lang w:val="en-US"/>
-        </w:rPr>
-        <w:t xml:space="preserve"> -</w:t>
-      </w:r>
-    </w:p>
-    <w:p>
-      <w:pPr>
-        <w:pStyle w:val="ListParagraph"/>
-        <w:numPr>
-          <w:ilvl w:val="0"/>
-          <w:numId w:val="5"/>
-        </w:numPr>
-        <w:rPr>
-          <w:lang w:val="en-US"/>
-        </w:rPr>
-      </w:pPr>
-      <w:r>
-        <w:rPr>
-          <w:lang w:val="en-US"/>
-        </w:rPr>
-        <w:t>payment</w:t>
-      </w:r>
-      <w:r>
-        <w:rPr>
-          <w:lang w:val="en-US"/>
-        </w:rPr>
-        <w:t xml:space="preserve"> -</w:t>
-      </w:r>
-    </w:p>
-    <w:p>
-      <w:pPr>
-        <w:pStyle w:val="ListParagraph"/>
-        <w:numPr>
-          <w:ilvl w:val="0"/>
-          <w:numId w:val="5"/>
-        </w:numPr>
-        <w:rPr>
-          <w:lang w:val="en-US"/>
-        </w:rPr>
-      </w:pPr>
-      <w:proofErr w:type="spellStart"/>
-      <w:r>
-        <w:rPr>
-          <w:lang w:val="en-US"/>
-        </w:rPr>
-        <w:t>payment_type</w:t>
-      </w:r>
-      <w:proofErr w:type="spellEnd"/>
-      <w:r>
-        <w:rPr>
-          <w:lang w:val="en-US"/>
-        </w:rPr>
-        <w:t xml:space="preserve"> -</w:t>
-      </w:r>
-    </w:p>
-    <w:p>
-      <w:pPr>
-        <w:pStyle w:val="ListParagraph"/>
-        <w:numPr>
-          <w:ilvl w:val="0"/>
-          <w:numId w:val="5"/>
-        </w:numPr>
-        <w:rPr>
-          <w:lang w:val="en-US"/>
-        </w:rPr>
-      </w:pPr>
-      <w:proofErr w:type="spellStart"/>
-      <w:r>
-        <w:rPr>
-          <w:lang w:val="en-US"/>
-        </w:rPr>
-        <w:t>water_quality</w:t>
-      </w:r>
-      <w:proofErr w:type="spellEnd"/>
-      <w:r>
-        <w:rPr>
-          <w:lang w:val="en-US"/>
-        </w:rPr>
-        <w:t xml:space="preserve"> -</w:t>
-      </w:r>
-    </w:p>
-    <w:p>
-      <w:pPr>
-        <w:pStyle w:val="ListParagraph"/>
-        <w:numPr>
-          <w:ilvl w:val="0"/>
-          <w:numId w:val="5"/>
-        </w:numPr>
-        <w:rPr>
-          <w:lang w:val="en-US"/>
-        </w:rPr>
-      </w:pPr>
-      <w:proofErr w:type="spellStart"/>
-      <w:r>
-        <w:rPr>
-          <w:lang w:val="en-US"/>
-        </w:rPr>
-        <w:t>quality_group</w:t>
-      </w:r>
-      <w:proofErr w:type="spellEnd"/>
-      <w:r>
-        <w:rPr>
-          <w:lang w:val="en-US"/>
-        </w:rPr>
-        <w:t xml:space="preserve"> -</w:t>
-      </w:r>
-    </w:p>
-    <w:p>
-      <w:pPr>
-        <w:pStyle w:val="ListParagraph"/>
-        <w:numPr>
-          <w:ilvl w:val="0"/>
-          <w:numId w:val="5"/>
-        </w:numPr>
-        <w:rPr>
-          <w:lang w:val="en-US"/>
-        </w:rPr>
-      </w:pPr>
-      <w:r>
-        <w:rPr>
-          <w:lang w:val="en-US"/>
-        </w:rPr>
-        <w:t>quantity</w:t>
-      </w:r>
-      <w:r>
-        <w:rPr>
-          <w:lang w:val="en-US"/>
-        </w:rPr>
-        <w:t xml:space="preserve"> -</w:t>
-      </w:r>
-    </w:p>
-    <w:p>
-      <w:pPr>
-        <w:pStyle w:val="ListParagraph"/>
-        <w:numPr>
-          <w:ilvl w:val="0"/>
-          <w:numId w:val="5"/>
-        </w:numPr>
-        <w:rPr>
-          <w:lang w:val="en-US"/>
-        </w:rPr>
-      </w:pPr>
-      <w:proofErr w:type="spellStart"/>
-      <w:r>
-        <w:rPr>
-          <w:lang w:val="en-US"/>
-        </w:rPr>
-        <w:t>quantity_group</w:t>
-      </w:r>
-      <w:proofErr w:type="spellEnd"/>
-      <w:r>
-        <w:rPr>
-          <w:lang w:val="en-US"/>
-        </w:rPr>
-        <w:t xml:space="preserve"> -</w:t>
-      </w:r>
-    </w:p>
-    <w:p>
-      <w:pPr>
-        <w:pStyle w:val="ListParagraph"/>
-        <w:numPr>
-          <w:ilvl w:val="0"/>
-          <w:numId w:val="5"/>
-        </w:numPr>
-        <w:rPr>
-          <w:lang w:val="en-US"/>
-        </w:rPr>
-      </w:pPr>
-      <w:r>
-        <w:rPr>
-          <w:lang w:val="en-US"/>
-        </w:rPr>
-        <w:t>source</w:t>
-      </w:r>
-      <w:r>
-        <w:rPr>
-          <w:lang w:val="en-US"/>
-        </w:rPr>
-        <w:t xml:space="preserve"> -</w:t>
-      </w:r>
-    </w:p>
-    <w:p>
-      <w:pPr>
-        <w:pStyle w:val="ListParagraph"/>
-        <w:numPr>
-          <w:ilvl w:val="0"/>
-          <w:numId w:val="5"/>
-        </w:numPr>
-        <w:rPr>
-          <w:lang w:val="en-US"/>
-        </w:rPr>
-      </w:pPr>
-      <w:proofErr w:type="spellStart"/>
-      <w:r>
-        <w:rPr>
-          <w:lang w:val="en-US"/>
-        </w:rPr>
-        <w:t>source_type</w:t>
-      </w:r>
-      <w:proofErr w:type="spellEnd"/>
-      <w:r>
-        <w:rPr>
-          <w:lang w:val="en-US"/>
-        </w:rPr>
-        <w:t xml:space="preserve"> -</w:t>
-      </w:r>
-    </w:p>
-    <w:p>
-      <w:pPr>
-        <w:pStyle w:val="ListParagraph"/>
-        <w:numPr>
-          <w:ilvl w:val="0"/>
-          <w:numId w:val="5"/>
-        </w:numPr>
-        <w:rPr>
-          <w:lang w:val="en-US"/>
-        </w:rPr>
-      </w:pPr>
-      <w:proofErr w:type="spellStart"/>
-      <w:r>
-        <w:rPr>
-          <w:lang w:val="en-US"/>
-        </w:rPr>
-        <w:t>source_class</w:t>
-      </w:r>
-      <w:proofErr w:type="spellEnd"/>
-      <w:r>
-        <w:rPr>
-          <w:lang w:val="en-US"/>
-        </w:rPr>
-        <w:t xml:space="preserve"> -</w:t>
-      </w:r>
-    </w:p>
-    <w:p>
-      <w:pPr>
-        <w:pStyle w:val="ListParagraph"/>
-        <w:numPr>
-          <w:ilvl w:val="0"/>
-          <w:numId w:val="5"/>
-        </w:numPr>
-        <w:rPr>
-          <w:lang w:val="en-US"/>
-        </w:rPr>
-      </w:pPr>
-      <w:proofErr w:type="spellStart"/>
-      <w:r>
-        <w:rPr>
-          <w:lang w:val="en-US"/>
-        </w:rPr>
-        <w:t>waterpoint_type</w:t>
-      </w:r>
-      <w:proofErr w:type="spellEnd"/>
-      <w:r>
-        <w:rPr>
-          <w:lang w:val="en-US"/>
-        </w:rPr>
-        <w:t xml:space="preserve"> -</w:t>
-      </w:r>
-    </w:p>
-    <w:p>
-      <w:pPr>
-        <w:pStyle w:val="ListParagraph"/>
-        <w:numPr>
-          <w:ilvl w:val="0"/>
-          <w:numId w:val="5"/>
-        </w:numPr>
-        <w:rPr>
-          <w:lang w:val="en-US"/>
-        </w:rPr>
-      </w:pPr>
-      <w:proofErr w:type="spellStart"/>
-      <w:r>
-        <w:rPr>
-          <w:lang w:val="en-US"/>
-        </w:rPr>
+      </w:pPr>
+      <w:r>
         <w:t>waterpoint_type_group</w:t>
       </w:r>
-      <w:proofErr w:type="spellEnd"/>
-      <w:r>
-        <w:rPr>
-          <w:lang w:val="en-US"/>
-        </w:rPr>
-        <w:t xml:space="preserve"> -</w:t>
-      </w:r>
-    </w:p>
-    <w:p>
-      <w:pPr>
-        <w:rPr>
-          <w:lang w:val="en-US"/>
-        </w:rPr>
-      </w:pPr>
-    </w:p>
+      <w:r>
+        <w:t xml:space="preserve"> </w:t>
+      </w:r>
+      <w:r>
+        <w:t>–  grupa typu po</w:t>
+      </w:r>
+      <w:r>
+        <w:t>mpy wodnej</w:t>
+      </w:r>
+    </w:p>
+    <w:p/>
     <w:sectPr>
       <w:pgSz w:w="11906" w:h="16838"/>
       <w:pgMar w:top="1417" w:right="1417" w:bottom="1417" w:left="1417" w:header="708" w:footer="708" w:gutter="0"/>
@@ -2131,6 +2979,119 @@
 <file path=word/numbering.xml><?xml version="1.0" encoding="utf-8"?>
 <w:numbering xmlns:wpc="http://schemas.microsoft.com/office/word/2010/wordprocessingCanvas" xmlns:cx="http://schemas.microsoft.com/office/drawing/2014/chartex" xmlns:cx1="http://schemas.microsoft.com/office/drawing/2015/9/8/chartex" xmlns:cx2="http://schemas.microsoft.com/office/drawing/2015/10/21/chartex" xmlns:cx3="http://schemas.microsoft.com/office/drawing/2016/5/9/chartex" xmlns:cx4="http://schemas.microsoft.com/office/drawing/2016/5/10/chartex" xmlns:cx5="http://schemas.microsoft.com/office/drawing/2016/5/11/chartex" xmlns:cx6="http://schemas.microsoft.com/office/drawing/2016/5/12/chartex" xmlns:cx7="http://schemas.microsoft.com/office/drawing/2016/5/13/chartex" xmlns:cx8="http://schemas.microsoft.com/office/drawing/2016/5/14/chartex" xmlns:mc="http://schemas.openxmlformats.org/markup-compatibility/2006" xmlns:aink="http://schemas.microsoft.com/office/drawing/2016/ink" xmlns:am3d="http://schemas.microsoft.com/office/drawing/2017/model3d" xmlns:o="urn:schemas-microsoft-com:office:office" xmlns:r="http://schemas.openxmlformats.org/officeDocument/2006/relationships" xmlns:m="http://schemas.openxmlformats.org/officeDocument/2006/math" xmlns:v="urn:schemas-microsoft-com:vml" xmlns:wp14="http://schemas.microsoft.com/office/word/2010/wordprocessingDrawing" xmlns:wp="http://schemas.openxmlformats.org/drawingml/2006/wordprocessingDrawing" xmlns:w10="urn:schemas-microsoft-com:office:word" xmlns:w="http://schemas.openxmlformats.org/wordprocessingml/2006/main" xmlns:w14="http://schemas.microsoft.com/office/word/2010/wordml" xmlns:w15="http://schemas.microsoft.com/office/word/2012/wordml" xmlns:w16cid="http://schemas.microsoft.com/office/word/2016/wordml/cid" xmlns:w16se="http://schemas.microsoft.com/office/word/2015/wordml/symex" xmlns:wpg="http://schemas.microsoft.com/office/word/2010/wordprocessingGroup" xmlns:wpi="http://schemas.microsoft.com/office/word/2010/wordprocessingInk" xmlns:wne="http://schemas.microsoft.com/office/word/2006/wordml" xmlns:wps="http://schemas.microsoft.com/office/word/2010/wordprocessingShape" mc:Ignorable="w14 w15 w16se w16cid wp14">
   <w:abstractNum w:abstractNumId="0" w15:restartNumberingAfterBreak="0">
+    <w:nsid w:val="16F0206A"/>
+    <w:multiLevelType w:val="hybridMultilevel"/>
+    <w:tmpl w:val="5F92EC50"/>
+    <w:lvl w:ilvl="0" w:tplc="04150001">
+      <w:start w:val="1"/>
+      <w:numFmt w:val="bullet"/>
+      <w:lvlText w:val=""/>
+      <w:lvlJc w:val="left"/>
+      <w:pPr>
+        <w:ind w:left="1428" w:hanging="360"/>
+      </w:pPr>
+      <w:rPr>
+        <w:rFonts w:ascii="Symbol" w:hAnsi="Symbol" w:hint="default"/>
+      </w:rPr>
+    </w:lvl>
+    <w:lvl w:ilvl="1" w:tplc="04150003" w:tentative="1">
+      <w:start w:val="1"/>
+      <w:numFmt w:val="bullet"/>
+      <w:lvlText w:val="o"/>
+      <w:lvlJc w:val="left"/>
+      <w:pPr>
+        <w:ind w:left="2148" w:hanging="360"/>
+      </w:pPr>
+      <w:rPr>
+        <w:rFonts w:ascii="Courier New" w:hAnsi="Courier New" w:cs="Courier New" w:hint="default"/>
+      </w:rPr>
+    </w:lvl>
+    <w:lvl w:ilvl="2" w:tplc="04150005" w:tentative="1">
+      <w:start w:val="1"/>
+      <w:numFmt w:val="bullet"/>
+      <w:lvlText w:val=""/>
+      <w:lvlJc w:val="left"/>
+      <w:pPr>
+        <w:ind w:left="2868" w:hanging="360"/>
+      </w:pPr>
+      <w:rPr>
+        <w:rFonts w:ascii="Wingdings" w:hAnsi="Wingdings" w:hint="default"/>
+      </w:rPr>
+    </w:lvl>
+    <w:lvl w:ilvl="3" w:tplc="04150001" w:tentative="1">
+      <w:start w:val="1"/>
+      <w:numFmt w:val="bullet"/>
+      <w:lvlText w:val=""/>
+      <w:lvlJc w:val="left"/>
+      <w:pPr>
+        <w:ind w:left="3588" w:hanging="360"/>
+      </w:pPr>
+      <w:rPr>
+        <w:rFonts w:ascii="Symbol" w:hAnsi="Symbol" w:hint="default"/>
+      </w:rPr>
+    </w:lvl>
+    <w:lvl w:ilvl="4" w:tplc="04150003" w:tentative="1">
+      <w:start w:val="1"/>
+      <w:numFmt w:val="bullet"/>
+      <w:lvlText w:val="o"/>
+      <w:lvlJc w:val="left"/>
+      <w:pPr>
+        <w:ind w:left="4308" w:hanging="360"/>
+      </w:pPr>
+      <w:rPr>
+        <w:rFonts w:ascii="Courier New" w:hAnsi="Courier New" w:cs="Courier New" w:hint="default"/>
+      </w:rPr>
+    </w:lvl>
+    <w:lvl w:ilvl="5" w:tplc="04150005" w:tentative="1">
+      <w:start w:val="1"/>
+      <w:numFmt w:val="bullet"/>
+      <w:lvlText w:val=""/>
+      <w:lvlJc w:val="left"/>
+      <w:pPr>
+        <w:ind w:left="5028" w:hanging="360"/>
+      </w:pPr>
+      <w:rPr>
+        <w:rFonts w:ascii="Wingdings" w:hAnsi="Wingdings" w:hint="default"/>
+      </w:rPr>
+    </w:lvl>
+    <w:lvl w:ilvl="6" w:tplc="04150001" w:tentative="1">
+      <w:start w:val="1"/>
+      <w:numFmt w:val="bullet"/>
+      <w:lvlText w:val=""/>
+      <w:lvlJc w:val="left"/>
+      <w:pPr>
+        <w:ind w:left="5748" w:hanging="360"/>
+      </w:pPr>
+      <w:rPr>
+        <w:rFonts w:ascii="Symbol" w:hAnsi="Symbol" w:hint="default"/>
+      </w:rPr>
+    </w:lvl>
+    <w:lvl w:ilvl="7" w:tplc="04150003" w:tentative="1">
+      <w:start w:val="1"/>
+      <w:numFmt w:val="bullet"/>
+      <w:lvlText w:val="o"/>
+      <w:lvlJc w:val="left"/>
+      <w:pPr>
+        <w:ind w:left="6468" w:hanging="360"/>
+      </w:pPr>
+      <w:rPr>
+        <w:rFonts w:ascii="Courier New" w:hAnsi="Courier New" w:cs="Courier New" w:hint="default"/>
+      </w:rPr>
+    </w:lvl>
+    <w:lvl w:ilvl="8" w:tplc="04150005" w:tentative="1">
+      <w:start w:val="1"/>
+      <w:numFmt w:val="bullet"/>
+      <w:lvlText w:val=""/>
+      <w:lvlJc w:val="left"/>
+      <w:pPr>
+        <w:ind w:left="7188" w:hanging="360"/>
+      </w:pPr>
+      <w:rPr>
+        <w:rFonts w:ascii="Wingdings" w:hAnsi="Wingdings" w:hint="default"/>
+      </w:rPr>
+    </w:lvl>
+  </w:abstractNum>
+  <w:abstractNum w:abstractNumId="1" w15:restartNumberingAfterBreak="0">
     <w:nsid w:val="170F548A"/>
     <w:multiLevelType w:val="hybridMultilevel"/>
     <w:tmpl w:val="FF9E1C32"/>
@@ -2243,7 +3204,7 @@
       </w:rPr>
     </w:lvl>
   </w:abstractNum>
-  <w:abstractNum w:abstractNumId="1" w15:restartNumberingAfterBreak="0">
+  <w:abstractNum w:abstractNumId="2" w15:restartNumberingAfterBreak="0">
     <w:nsid w:val="453D7A94"/>
     <w:multiLevelType w:val="hybridMultilevel"/>
     <w:tmpl w:val="96F6D6C0"/>
@@ -2329,7 +3290,7 @@
       </w:pPr>
     </w:lvl>
   </w:abstractNum>
-  <w:abstractNum w:abstractNumId="2" w15:restartNumberingAfterBreak="0">
+  <w:abstractNum w:abstractNumId="3" w15:restartNumberingAfterBreak="0">
     <w:nsid w:val="56222922"/>
     <w:multiLevelType w:val="hybridMultilevel"/>
     <w:tmpl w:val="594C48FC"/>
@@ -2442,7 +3403,7 @@
       </w:rPr>
     </w:lvl>
   </w:abstractNum>
-  <w:abstractNum w:abstractNumId="3" w15:restartNumberingAfterBreak="0">
+  <w:abstractNum w:abstractNumId="4" w15:restartNumberingAfterBreak="0">
     <w:nsid w:val="5B1A2D0D"/>
     <w:multiLevelType w:val="hybridMultilevel"/>
     <w:tmpl w:val="0F324474"/>
@@ -2528,7 +3489,7 @@
       </w:pPr>
     </w:lvl>
   </w:abstractNum>
-  <w:abstractNum w:abstractNumId="4" w15:restartNumberingAfterBreak="0">
+  <w:abstractNum w:abstractNumId="5" w15:restartNumberingAfterBreak="0">
     <w:nsid w:val="7E84549C"/>
     <w:multiLevelType w:val="hybridMultilevel"/>
     <w:tmpl w:val="8A1E0A64"/>
@@ -2642,18 +3603,21 @@
     </w:lvl>
   </w:abstractNum>
   <w:num w:numId="1">
+    <w:abstractNumId w:val="2"/>
+  </w:num>
+  <w:num w:numId="2">
+    <w:abstractNumId w:val="4"/>
+  </w:num>
+  <w:num w:numId="3">
+    <w:abstractNumId w:val="5"/>
+  </w:num>
+  <w:num w:numId="4">
+    <w:abstractNumId w:val="3"/>
+  </w:num>
+  <w:num w:numId="5">
     <w:abstractNumId w:val="1"/>
   </w:num>
-  <w:num w:numId="2">
-    <w:abstractNumId w:val="3"/>
-  </w:num>
-  <w:num w:numId="3">
-    <w:abstractNumId w:val="4"/>
-  </w:num>
-  <w:num w:numId="4">
-    <w:abstractNumId w:val="2"/>
-  </w:num>
-  <w:num w:numId="5">
+  <w:num w:numId="6">
     <w:abstractNumId w:val="0"/>
   </w:num>
 </w:numbering>

</xml_diff>